<commit_message>
Ajout de l'analyse sommaire du TP
</commit_message>
<xml_diff>
--- a/TP3-Analyse-Sommaire.docx
+++ b/TP3-Analyse-Sommaire.docx
@@ -51,7 +51,7 @@
                         <pic:cNvPicPr/>
                       </pic:nvPicPr>
                       <pic:blipFill>
-                        <a:blip r:embed="rId4" cstate="print">
+                        <a:blip r:embed="rId6" cstate="print">
                           <a:extLst>
                             <a:ext uri="{28A0092B-C50C-407E-A947-70E740481C1C}">
                               <a14:useLocalDpi xmlns:a14="http://schemas.microsoft.com/office/drawing/2010/main" val="0"/>
@@ -158,7 +158,7 @@
                                 </w:tblPr>
                                 <w:tblGrid>
                                   <w:gridCol w:w="5545"/>
-                                  <w:gridCol w:w="2187"/>
+                                  <w:gridCol w:w="2324"/>
                                 </w:tblGrid>
                                 <w:tr>
                                   <w:trPr>
@@ -193,7 +193,7 @@
                                                     <pic:cNvPicPr/>
                                                   </pic:nvPicPr>
                                                   <pic:blipFill>
-                                                    <a:blip r:embed="rId5">
+                                                    <a:blip r:embed="rId7">
                                                       <a:extLst>
                                                         <a:ext uri="{28A0092B-C50C-407E-A947-70E740481C1C}">
                                                           <a14:useLocalDpi xmlns:a14="http://schemas.microsoft.com/office/drawing/2010/main" val="0"/>
@@ -299,6 +299,7 @@
                                       <w:pPr>
                                         <w:pStyle w:val="NoSpacing"/>
                                         <w:rPr>
+                                          <w:rFonts w:ascii="Times New Roman" w:hAnsi="Times New Roman" w:cs="Times New Roman"/>
                                           <w:caps/>
                                           <w:color w:val="E97132" w:themeColor="accent2"/>
                                           <w:sz w:val="26"/>
@@ -308,6 +309,7 @@
                                       </w:pPr>
                                       <w:r>
                                         <w:rPr>
+                                          <w:rFonts w:ascii="Times New Roman" w:hAnsi="Times New Roman" w:cs="Times New Roman"/>
                                           <w:caps/>
                                           <w:color w:val="E97132" w:themeColor="accent2"/>
                                           <w:sz w:val="26"/>
@@ -320,6 +322,7 @@
                                     <w:sdt>
                                       <w:sdtPr>
                                         <w:rPr>
+                                          <w:rFonts w:ascii="Times New Roman" w:hAnsi="Times New Roman" w:cs="Times New Roman"/>
                                           <w:color w:val="000000" w:themeColor="text1"/>
                                         </w:rPr>
                                         <w:alias w:val="Abstract"/>
@@ -333,11 +336,13 @@
                                         <w:p>
                                           <w:pPr>
                                             <w:rPr>
+                                              <w:rFonts w:ascii="Times New Roman" w:hAnsi="Times New Roman" w:cs="Times New Roman"/>
                                               <w:color w:val="000000" w:themeColor="text1"/>
                                             </w:rPr>
                                           </w:pPr>
                                           <w:r>
                                             <w:rPr>
+                                              <w:rFonts w:ascii="Times New Roman" w:hAnsi="Times New Roman" w:cs="Times New Roman"/>
                                               <w:color w:val="000000" w:themeColor="text1"/>
                                             </w:rPr>
                                             <w:t xml:space="preserve">     </w:t>
@@ -349,6 +354,7 @@
                                       <w:pPr>
                                         <w:pStyle w:val="NoSpacing"/>
                                         <w:rPr>
+                                          <w:rFonts w:ascii="Times New Roman" w:hAnsi="Times New Roman" w:cs="Times New Roman"/>
                                           <w:caps/>
                                           <w:color w:val="E97132" w:themeColor="accent2"/>
                                           <w:sz w:val="26"/>
@@ -359,6 +365,7 @@
                                       <w:sdt>
                                         <w:sdtPr>
                                           <w:rPr>
+                                            <w:rFonts w:ascii="Times New Roman" w:hAnsi="Times New Roman" w:cs="Times New Roman"/>
                                             <w:caps/>
                                             <w:color w:val="E97132" w:themeColor="accent2"/>
                                             <w:sz w:val="26"/>
@@ -374,6 +381,7 @@
                                         <w:sdtContent>
                                           <w:r>
                                             <w:rPr>
+                                              <w:rFonts w:ascii="Times New Roman" w:hAnsi="Times New Roman" w:cs="Times New Roman"/>
                                               <w:caps/>
                                               <w:color w:val="E97132" w:themeColor="accent2"/>
                                               <w:sz w:val="26"/>
@@ -389,7 +397,8 @@
                                       <w:pPr>
                                         <w:pStyle w:val="NoSpacing"/>
                                         <w:rPr>
-                                          <w:lang w:val="de-DE"/>
+                                          <w:rFonts w:ascii="Times New Roman" w:hAnsi="Times New Roman" w:cs="Times New Roman"/>
+                                          <w:lang w:val="fr-FR"/>
                                         </w:rPr>
                                       </w:pPr>
                                     </w:p>
@@ -397,7 +406,8 @@
                                       <w:pPr>
                                         <w:pStyle w:val="NoSpacing"/>
                                         <w:rPr>
-                                          <w:lang w:val="de-DE"/>
+                                          <w:rFonts w:ascii="Times New Roman" w:hAnsi="Times New Roman" w:cs="Times New Roman"/>
+                                          <w:lang w:val="fr-FR"/>
                                         </w:rPr>
                                       </w:pPr>
                                     </w:p>
@@ -405,25 +415,23 @@
                                       <w:pPr>
                                         <w:pStyle w:val="NoSpacing"/>
                                         <w:rPr>
+                                          <w:rFonts w:ascii="Times New Roman" w:hAnsi="Times New Roman" w:cs="Times New Roman"/>
                                           <w:lang w:val="fr-FR"/>
                                         </w:rPr>
                                       </w:pPr>
                                       <w:r>
                                         <w:rPr>
+                                          <w:rFonts w:ascii="Times New Roman" w:hAnsi="Times New Roman" w:cs="Times New Roman"/>
                                           <w:lang w:val="fr-FR"/>
                                         </w:rPr>
                                         <w:t>Nom 1</w:t>
                                       </w:r>
                                       <w:r>
                                         <w:rPr>
+                                          <w:rFonts w:ascii="Times New Roman" w:hAnsi="Times New Roman" w:cs="Times New Roman"/>
                                           <w:lang w:val="fr-FR"/>
                                         </w:rPr>
                                         <w:tab/>
-                                      </w:r>
-                                      <w:r>
-                                        <w:rPr>
-                                          <w:lang w:val="fr-FR"/>
-                                        </w:rPr>
                                         <w:t>Emmanuel El-Agha</w:t>
                                       </w:r>
                                     </w:p>
@@ -431,25 +439,23 @@
                                       <w:pPr>
                                         <w:pStyle w:val="NoSpacing"/>
                                         <w:rPr>
-                                          <w:lang w:val="de-DE"/>
+                                          <w:rFonts w:ascii="Times New Roman" w:hAnsi="Times New Roman" w:cs="Times New Roman"/>
+                                          <w:lang w:val="fr-FR"/>
                                         </w:rPr>
                                       </w:pPr>
                                       <w:r>
                                         <w:rPr>
-                                          <w:lang w:val="de-DE"/>
+                                          <w:rFonts w:ascii="Times New Roman" w:hAnsi="Times New Roman" w:cs="Times New Roman"/>
+                                          <w:lang w:val="fr-FR"/>
                                         </w:rPr>
                                         <w:t>DA 1</w:t>
                                       </w:r>
                                       <w:r>
                                         <w:rPr>
-                                          <w:lang w:val="de-DE"/>
+                                          <w:rFonts w:ascii="Times New Roman" w:hAnsi="Times New Roman" w:cs="Times New Roman"/>
+                                          <w:lang w:val="fr-FR"/>
                                         </w:rPr>
                                         <w:tab/>
-                                      </w:r>
-                                      <w:r>
-                                        <w:rPr>
-                                          <w:lang w:val="de-DE"/>
-                                        </w:rPr>
                                         <w:t>2278542</w:t>
                                       </w:r>
                                     </w:p>
@@ -457,7 +463,8 @@
                                       <w:pPr>
                                         <w:pStyle w:val="NoSpacing"/>
                                         <w:rPr>
-                                          <w:lang w:val="de-DE"/>
+                                          <w:rFonts w:ascii="Times New Roman" w:hAnsi="Times New Roman" w:cs="Times New Roman"/>
+                                          <w:lang w:val="fr-FR"/>
                                         </w:rPr>
                                       </w:pPr>
                                     </w:p>
@@ -465,12 +472,14 @@
                                       <w:pPr>
                                         <w:pStyle w:val="NoSpacing"/>
                                         <w:rPr>
+                                          <w:rFonts w:ascii="Times New Roman" w:hAnsi="Times New Roman" w:cs="Times New Roman"/>
                                           <w:lang w:val="de-DE"/>
                                         </w:rPr>
                                       </w:pPr>
                                       <w:proofErr w:type="spellStart"/>
                                       <w:r>
                                         <w:rPr>
+                                          <w:rFonts w:ascii="Times New Roman" w:hAnsi="Times New Roman" w:cs="Times New Roman"/>
                                           <w:lang w:val="de-DE"/>
                                         </w:rPr>
                                         <w:t>Nom</w:t>
@@ -478,12 +487,14 @@
                                       <w:proofErr w:type="spellEnd"/>
                                       <w:r>
                                         <w:rPr>
+                                          <w:rFonts w:ascii="Times New Roman" w:hAnsi="Times New Roman" w:cs="Times New Roman"/>
                                           <w:lang w:val="de-DE"/>
                                         </w:rPr>
                                         <w:t xml:space="preserve"> 2</w:t>
                                       </w:r>
                                       <w:r>
                                         <w:rPr>
+                                          <w:rFonts w:ascii="Times New Roman" w:hAnsi="Times New Roman" w:cs="Times New Roman"/>
                                           <w:lang w:val="de-DE"/>
                                         </w:rPr>
                                         <w:tab/>
@@ -491,6 +502,7 @@
                                       <w:proofErr w:type="spellStart"/>
                                       <w:r>
                                         <w:rPr>
+                                          <w:rFonts w:ascii="Times New Roman" w:hAnsi="Times New Roman" w:cs="Times New Roman"/>
                                           <w:lang w:val="de-DE"/>
                                         </w:rPr>
                                         <w:t>Veliana</w:t>
@@ -498,6 +510,7 @@
                                       <w:proofErr w:type="spellEnd"/>
                                       <w:r>
                                         <w:rPr>
+                                          <w:rFonts w:ascii="Times New Roman" w:hAnsi="Times New Roman" w:cs="Times New Roman"/>
                                           <w:lang w:val="de-DE"/>
                                         </w:rPr>
                                         <w:t xml:space="preserve"> </w:t>
@@ -505,6 +518,7 @@
                                       <w:proofErr w:type="spellStart"/>
                                       <w:r>
                                         <w:rPr>
+                                          <w:rFonts w:ascii="Times New Roman" w:hAnsi="Times New Roman" w:cs="Times New Roman"/>
                                           <w:lang w:val="de-DE"/>
                                         </w:rPr>
                                         <w:t>Miteva</w:t>
@@ -515,25 +529,23 @@
                                       <w:pPr>
                                         <w:pStyle w:val="NoSpacing"/>
                                         <w:rPr>
+                                          <w:rFonts w:ascii="Times New Roman" w:hAnsi="Times New Roman" w:cs="Times New Roman"/>
                                           <w:lang w:val="de-DE"/>
                                         </w:rPr>
                                       </w:pPr>
                                       <w:r>
                                         <w:rPr>
+                                          <w:rFonts w:ascii="Times New Roman" w:hAnsi="Times New Roman" w:cs="Times New Roman"/>
                                           <w:lang w:val="de-DE"/>
                                         </w:rPr>
                                         <w:t>DA 2</w:t>
                                       </w:r>
                                       <w:r>
                                         <w:rPr>
+                                          <w:rFonts w:ascii="Times New Roman" w:hAnsi="Times New Roman" w:cs="Times New Roman"/>
                                           <w:lang w:val="de-DE"/>
                                         </w:rPr>
                                         <w:tab/>
-                                      </w:r>
-                                      <w:r>
-                                        <w:rPr>
-                                          <w:lang w:val="de-DE"/>
-                                        </w:rPr>
                                         <w:t>2374935</w:t>
                                       </w:r>
                                     </w:p>
@@ -639,7 +651,7 @@
                           </w:tblPr>
                           <w:tblGrid>
                             <w:gridCol w:w="5545"/>
-                            <w:gridCol w:w="2187"/>
+                            <w:gridCol w:w="2324"/>
                           </w:tblGrid>
                           <w:tr>
                             <w:trPr>
@@ -674,7 +686,7 @@
                                               <pic:cNvPicPr/>
                                             </pic:nvPicPr>
                                             <pic:blipFill>
-                                              <a:blip r:embed="rId5">
+                                              <a:blip r:embed="rId7">
                                                 <a:extLst>
                                                   <a:ext uri="{28A0092B-C50C-407E-A947-70E740481C1C}">
                                                     <a14:useLocalDpi xmlns:a14="http://schemas.microsoft.com/office/drawing/2010/main" val="0"/>
@@ -780,6 +792,7 @@
                                 <w:pPr>
                                   <w:pStyle w:val="NoSpacing"/>
                                   <w:rPr>
+                                    <w:rFonts w:ascii="Times New Roman" w:hAnsi="Times New Roman" w:cs="Times New Roman"/>
                                     <w:caps/>
                                     <w:color w:val="E97132" w:themeColor="accent2"/>
                                     <w:sz w:val="26"/>
@@ -789,6 +802,7 @@
                                 </w:pPr>
                                 <w:r>
                                   <w:rPr>
+                                    <w:rFonts w:ascii="Times New Roman" w:hAnsi="Times New Roman" w:cs="Times New Roman"/>
                                     <w:caps/>
                                     <w:color w:val="E97132" w:themeColor="accent2"/>
                                     <w:sz w:val="26"/>
@@ -801,6 +815,7 @@
                               <w:sdt>
                                 <w:sdtPr>
                                   <w:rPr>
+                                    <w:rFonts w:ascii="Times New Roman" w:hAnsi="Times New Roman" w:cs="Times New Roman"/>
                                     <w:color w:val="000000" w:themeColor="text1"/>
                                   </w:rPr>
                                   <w:alias w:val="Abstract"/>
@@ -814,11 +829,13 @@
                                   <w:p>
                                     <w:pPr>
                                       <w:rPr>
+                                        <w:rFonts w:ascii="Times New Roman" w:hAnsi="Times New Roman" w:cs="Times New Roman"/>
                                         <w:color w:val="000000" w:themeColor="text1"/>
                                       </w:rPr>
                                     </w:pPr>
                                     <w:r>
                                       <w:rPr>
+                                        <w:rFonts w:ascii="Times New Roman" w:hAnsi="Times New Roman" w:cs="Times New Roman"/>
                                         <w:color w:val="000000" w:themeColor="text1"/>
                                       </w:rPr>
                                       <w:t xml:space="preserve">     </w:t>
@@ -830,6 +847,7 @@
                                 <w:pPr>
                                   <w:pStyle w:val="NoSpacing"/>
                                   <w:rPr>
+                                    <w:rFonts w:ascii="Times New Roman" w:hAnsi="Times New Roman" w:cs="Times New Roman"/>
                                     <w:caps/>
                                     <w:color w:val="E97132" w:themeColor="accent2"/>
                                     <w:sz w:val="26"/>
@@ -840,6 +858,7 @@
                                 <w:sdt>
                                   <w:sdtPr>
                                     <w:rPr>
+                                      <w:rFonts w:ascii="Times New Roman" w:hAnsi="Times New Roman" w:cs="Times New Roman"/>
                                       <w:caps/>
                                       <w:color w:val="E97132" w:themeColor="accent2"/>
                                       <w:sz w:val="26"/>
@@ -855,6 +874,7 @@
                                   <w:sdtContent>
                                     <w:r>
                                       <w:rPr>
+                                        <w:rFonts w:ascii="Times New Roman" w:hAnsi="Times New Roman" w:cs="Times New Roman"/>
                                         <w:caps/>
                                         <w:color w:val="E97132" w:themeColor="accent2"/>
                                         <w:sz w:val="26"/>
@@ -870,7 +890,8 @@
                                 <w:pPr>
                                   <w:pStyle w:val="NoSpacing"/>
                                   <w:rPr>
-                                    <w:lang w:val="de-DE"/>
+                                    <w:rFonts w:ascii="Times New Roman" w:hAnsi="Times New Roman" w:cs="Times New Roman"/>
+                                    <w:lang w:val="fr-FR"/>
                                   </w:rPr>
                                 </w:pPr>
                               </w:p>
@@ -878,7 +899,8 @@
                                 <w:pPr>
                                   <w:pStyle w:val="NoSpacing"/>
                                   <w:rPr>
-                                    <w:lang w:val="de-DE"/>
+                                    <w:rFonts w:ascii="Times New Roman" w:hAnsi="Times New Roman" w:cs="Times New Roman"/>
+                                    <w:lang w:val="fr-FR"/>
                                   </w:rPr>
                                 </w:pPr>
                               </w:p>
@@ -886,25 +908,23 @@
                                 <w:pPr>
                                   <w:pStyle w:val="NoSpacing"/>
                                   <w:rPr>
+                                    <w:rFonts w:ascii="Times New Roman" w:hAnsi="Times New Roman" w:cs="Times New Roman"/>
                                     <w:lang w:val="fr-FR"/>
                                   </w:rPr>
                                 </w:pPr>
                                 <w:r>
                                   <w:rPr>
+                                    <w:rFonts w:ascii="Times New Roman" w:hAnsi="Times New Roman" w:cs="Times New Roman"/>
                                     <w:lang w:val="fr-FR"/>
                                   </w:rPr>
                                   <w:t>Nom 1</w:t>
                                 </w:r>
                                 <w:r>
                                   <w:rPr>
+                                    <w:rFonts w:ascii="Times New Roman" w:hAnsi="Times New Roman" w:cs="Times New Roman"/>
                                     <w:lang w:val="fr-FR"/>
                                   </w:rPr>
                                   <w:tab/>
-                                </w:r>
-                                <w:r>
-                                  <w:rPr>
-                                    <w:lang w:val="fr-FR"/>
-                                  </w:rPr>
                                   <w:t>Emmanuel El-Agha</w:t>
                                 </w:r>
                               </w:p>
@@ -912,25 +932,23 @@
                                 <w:pPr>
                                   <w:pStyle w:val="NoSpacing"/>
                                   <w:rPr>
-                                    <w:lang w:val="de-DE"/>
+                                    <w:rFonts w:ascii="Times New Roman" w:hAnsi="Times New Roman" w:cs="Times New Roman"/>
+                                    <w:lang w:val="fr-FR"/>
                                   </w:rPr>
                                 </w:pPr>
                                 <w:r>
                                   <w:rPr>
-                                    <w:lang w:val="de-DE"/>
+                                    <w:rFonts w:ascii="Times New Roman" w:hAnsi="Times New Roman" w:cs="Times New Roman"/>
+                                    <w:lang w:val="fr-FR"/>
                                   </w:rPr>
                                   <w:t>DA 1</w:t>
                                 </w:r>
                                 <w:r>
                                   <w:rPr>
-                                    <w:lang w:val="de-DE"/>
+                                    <w:rFonts w:ascii="Times New Roman" w:hAnsi="Times New Roman" w:cs="Times New Roman"/>
+                                    <w:lang w:val="fr-FR"/>
                                   </w:rPr>
                                   <w:tab/>
-                                </w:r>
-                                <w:r>
-                                  <w:rPr>
-                                    <w:lang w:val="de-DE"/>
-                                  </w:rPr>
                                   <w:t>2278542</w:t>
                                 </w:r>
                               </w:p>
@@ -938,7 +956,8 @@
                                 <w:pPr>
                                   <w:pStyle w:val="NoSpacing"/>
                                   <w:rPr>
-                                    <w:lang w:val="de-DE"/>
+                                    <w:rFonts w:ascii="Times New Roman" w:hAnsi="Times New Roman" w:cs="Times New Roman"/>
+                                    <w:lang w:val="fr-FR"/>
                                   </w:rPr>
                                 </w:pPr>
                               </w:p>
@@ -946,12 +965,14 @@
                                 <w:pPr>
                                   <w:pStyle w:val="NoSpacing"/>
                                   <w:rPr>
+                                    <w:rFonts w:ascii="Times New Roman" w:hAnsi="Times New Roman" w:cs="Times New Roman"/>
                                     <w:lang w:val="de-DE"/>
                                   </w:rPr>
                                 </w:pPr>
                                 <w:proofErr w:type="spellStart"/>
                                 <w:r>
                                   <w:rPr>
+                                    <w:rFonts w:ascii="Times New Roman" w:hAnsi="Times New Roman" w:cs="Times New Roman"/>
                                     <w:lang w:val="de-DE"/>
                                   </w:rPr>
                                   <w:t>Nom</w:t>
@@ -959,12 +980,14 @@
                                 <w:proofErr w:type="spellEnd"/>
                                 <w:r>
                                   <w:rPr>
+                                    <w:rFonts w:ascii="Times New Roman" w:hAnsi="Times New Roman" w:cs="Times New Roman"/>
                                     <w:lang w:val="de-DE"/>
                                   </w:rPr>
                                   <w:t xml:space="preserve"> 2</w:t>
                                 </w:r>
                                 <w:r>
                                   <w:rPr>
+                                    <w:rFonts w:ascii="Times New Roman" w:hAnsi="Times New Roman" w:cs="Times New Roman"/>
                                     <w:lang w:val="de-DE"/>
                                   </w:rPr>
                                   <w:tab/>
@@ -972,6 +995,7 @@
                                 <w:proofErr w:type="spellStart"/>
                                 <w:r>
                                   <w:rPr>
+                                    <w:rFonts w:ascii="Times New Roman" w:hAnsi="Times New Roman" w:cs="Times New Roman"/>
                                     <w:lang w:val="de-DE"/>
                                   </w:rPr>
                                   <w:t>Veliana</w:t>
@@ -979,6 +1003,7 @@
                                 <w:proofErr w:type="spellEnd"/>
                                 <w:r>
                                   <w:rPr>
+                                    <w:rFonts w:ascii="Times New Roman" w:hAnsi="Times New Roman" w:cs="Times New Roman"/>
                                     <w:lang w:val="de-DE"/>
                                   </w:rPr>
                                   <w:t xml:space="preserve"> </w:t>
@@ -986,6 +1011,7 @@
                                 <w:proofErr w:type="spellStart"/>
                                 <w:r>
                                   <w:rPr>
+                                    <w:rFonts w:ascii="Times New Roman" w:hAnsi="Times New Roman" w:cs="Times New Roman"/>
                                     <w:lang w:val="de-DE"/>
                                   </w:rPr>
                                   <w:t>Miteva</w:t>
@@ -996,25 +1022,23 @@
                                 <w:pPr>
                                   <w:pStyle w:val="NoSpacing"/>
                                   <w:rPr>
+                                    <w:rFonts w:ascii="Times New Roman" w:hAnsi="Times New Roman" w:cs="Times New Roman"/>
                                     <w:lang w:val="de-DE"/>
                                   </w:rPr>
                                 </w:pPr>
                                 <w:r>
                                   <w:rPr>
+                                    <w:rFonts w:ascii="Times New Roman" w:hAnsi="Times New Roman" w:cs="Times New Roman"/>
                                     <w:lang w:val="de-DE"/>
                                   </w:rPr>
                                   <w:t>DA 2</w:t>
                                 </w:r>
                                 <w:r>
                                   <w:rPr>
+                                    <w:rFonts w:ascii="Times New Roman" w:hAnsi="Times New Roman" w:cs="Times New Roman"/>
                                     <w:lang w:val="de-DE"/>
                                   </w:rPr>
                                   <w:tab/>
-                                </w:r>
-                                <w:r>
-                                  <w:rPr>
-                                    <w:lang w:val="de-DE"/>
-                                  </w:rPr>
                                   <w:t>2374935</w:t>
                                 </w:r>
                               </w:p>
@@ -2017,8 +2041,8 @@
       </w:pPr>
     </w:p>
     <w:sectPr>
-      <w:footerReference w:type="even" r:id="rId6"/>
-      <w:footerReference w:type="default" r:id="rId7"/>
+      <w:footerReference w:type="even" r:id="rId8"/>
+      <w:footerReference w:type="default" r:id="rId9"/>
       <w:pgSz w:w="12240" w:h="15840"/>
       <w:pgMar w:top="1440" w:right="1440" w:bottom="1440" w:left="1440" w:header="708" w:footer="708" w:gutter="0"/>
       <w:pgNumType w:start="0"/>
@@ -2028,6 +2052,25 @@
     </w:sectPr>
   </w:body>
 </w:document>
+</file>
+
+<file path=word/endnotes.xml><?xml version="1.0" encoding="utf-8"?>
+<w:endnotes xmlns:wpc="http://schemas.microsoft.com/office/word/2010/wordprocessingCanvas" xmlns:cx="http://schemas.microsoft.com/office/drawing/2014/chartex" xmlns:cx1="http://schemas.microsoft.com/office/drawing/2015/9/8/chartex" xmlns:cx2="http://schemas.microsoft.com/office/drawing/2015/10/21/chartex" xmlns:cx3="http://schemas.microsoft.com/office/drawing/2016/5/9/chartex" xmlns:cx4="http://schemas.microsoft.com/office/drawing/2016/5/10/chartex" xmlns:cx5="http://schemas.microsoft.com/office/drawing/2016/5/11/chartex" xmlns:cx6="http://schemas.microsoft.com/office/drawing/2016/5/12/chartex" xmlns:cx7="http://schemas.microsoft.com/office/drawing/2016/5/13/chartex" xmlns:cx8="http://schemas.microsoft.com/office/drawing/2016/5/14/chartex" xmlns:mc="http://schemas.openxmlformats.org/markup-compatibility/2006" xmlns:aink="http://schemas.microsoft.com/office/drawing/2016/ink" xmlns:am3d="http://schemas.microsoft.com/office/drawing/2017/model3d" xmlns:o="urn:schemas-microsoft-com:office:office" xmlns:oel="http://schemas.microsoft.com/office/2019/extlst" xmlns:r="http://schemas.openxmlformats.org/officeDocument/2006/relationships" xmlns:m="http://schemas.openxmlformats.org/officeDocument/2006/math" xmlns:v="urn:schemas-microsoft-com:vml" xmlns:wp14="http://schemas.microsoft.com/office/word/2010/wordprocessingDrawing" xmlns:wp="http://schemas.openxmlformats.org/drawingml/2006/wordprocessingDrawing" xmlns:w10="urn:schemas-microsoft-com:office:word" xmlns:w="http://schemas.openxmlformats.org/wordprocessingml/2006/main" xmlns:w14="http://schemas.microsoft.com/office/word/2010/wordml" xmlns:w15="http://schemas.microsoft.com/office/word/2012/wordml" xmlns:w16cex="http://schemas.microsoft.com/office/word/2018/wordml/cex" xmlns:w16cid="http://schemas.microsoft.com/office/word/2016/wordml/cid" xmlns:w16="http://schemas.microsoft.com/office/word/2018/wordml" xmlns:w16du="http://schemas.microsoft.com/office/word/2023/wordml/word16du" xmlns:w16sdtdh="http://schemas.microsoft.com/office/word/2020/wordml/sdtdatahash" xmlns:w16se="http://schemas.microsoft.com/office/word/2015/wordml/symex" xmlns:wpg="http://schemas.microsoft.com/office/word/2010/wordprocessingGroup" xmlns:wpi="http://schemas.microsoft.com/office/word/2010/wordprocessingInk" xmlns:wne="http://schemas.microsoft.com/office/word/2006/wordml" xmlns:wps="http://schemas.microsoft.com/office/word/2010/wordprocessingShape" mc:Ignorable="w14 w15 w16se w16cid w16 w16cex w16sdtdh w16du wp14">
+  <w:endnote w:type="separator" w:id="-1">
+    <w:p>
+      <w:r>
+        <w:separator/>
+      </w:r>
+    </w:p>
+  </w:endnote>
+  <w:endnote w:type="continuationSeparator" w:id="0">
+    <w:p>
+      <w:r>
+        <w:continuationSeparator/>
+      </w:r>
+    </w:p>
+  </w:endnote>
+</w:endnotes>
 </file>
 
 <file path=word/footer1.xml><?xml version="1.0" encoding="utf-8"?>
@@ -2043,11 +2086,6 @@
         <w:docPartUnique/>
       </w:docPartObj>
     </w:sdtPr>
-    <w:sdtEndPr>
-      <w:rPr>
-        <w:rStyle w:val="PageNumber"/>
-      </w:rPr>
-    </w:sdtEndPr>
     <w:sdtContent>
       <w:p>
         <w:pPr>
@@ -2100,11 +2138,6 @@
         <w:docPartUnique/>
       </w:docPartObj>
     </w:sdtPr>
-    <w:sdtEndPr>
-      <w:rPr>
-        <w:rStyle w:val="PageNumber"/>
-      </w:rPr>
-    </w:sdtEndPr>
     <w:sdtContent>
       <w:p>
         <w:pPr>
@@ -2155,6 +2188,25 @@
     </w:pPr>
   </w:p>
 </w:ftr>
+</file>
+
+<file path=word/footnotes.xml><?xml version="1.0" encoding="utf-8"?>
+<w:footnotes xmlns:wpc="http://schemas.microsoft.com/office/word/2010/wordprocessingCanvas" xmlns:cx="http://schemas.microsoft.com/office/drawing/2014/chartex" xmlns:cx1="http://schemas.microsoft.com/office/drawing/2015/9/8/chartex" xmlns:cx2="http://schemas.microsoft.com/office/drawing/2015/10/21/chartex" xmlns:cx3="http://schemas.microsoft.com/office/drawing/2016/5/9/chartex" xmlns:cx4="http://schemas.microsoft.com/office/drawing/2016/5/10/chartex" xmlns:cx5="http://schemas.microsoft.com/office/drawing/2016/5/11/chartex" xmlns:cx6="http://schemas.microsoft.com/office/drawing/2016/5/12/chartex" xmlns:cx7="http://schemas.microsoft.com/office/drawing/2016/5/13/chartex" xmlns:cx8="http://schemas.microsoft.com/office/drawing/2016/5/14/chartex" xmlns:mc="http://schemas.openxmlformats.org/markup-compatibility/2006" xmlns:aink="http://schemas.microsoft.com/office/drawing/2016/ink" xmlns:am3d="http://schemas.microsoft.com/office/drawing/2017/model3d" xmlns:o="urn:schemas-microsoft-com:office:office" xmlns:oel="http://schemas.microsoft.com/office/2019/extlst" xmlns:r="http://schemas.openxmlformats.org/officeDocument/2006/relationships" xmlns:m="http://schemas.openxmlformats.org/officeDocument/2006/math" xmlns:v="urn:schemas-microsoft-com:vml" xmlns:wp14="http://schemas.microsoft.com/office/word/2010/wordprocessingDrawing" xmlns:wp="http://schemas.openxmlformats.org/drawingml/2006/wordprocessingDrawing" xmlns:w10="urn:schemas-microsoft-com:office:word" xmlns:w="http://schemas.openxmlformats.org/wordprocessingml/2006/main" xmlns:w14="http://schemas.microsoft.com/office/word/2010/wordml" xmlns:w15="http://schemas.microsoft.com/office/word/2012/wordml" xmlns:w16cex="http://schemas.microsoft.com/office/word/2018/wordml/cex" xmlns:w16cid="http://schemas.microsoft.com/office/word/2016/wordml/cid" xmlns:w16="http://schemas.microsoft.com/office/word/2018/wordml" xmlns:w16du="http://schemas.microsoft.com/office/word/2023/wordml/word16du" xmlns:w16sdtdh="http://schemas.microsoft.com/office/word/2020/wordml/sdtdatahash" xmlns:w16se="http://schemas.microsoft.com/office/word/2015/wordml/symex" xmlns:wpg="http://schemas.microsoft.com/office/word/2010/wordprocessingGroup" xmlns:wpi="http://schemas.microsoft.com/office/word/2010/wordprocessingInk" xmlns:wne="http://schemas.microsoft.com/office/word/2006/wordml" xmlns:wps="http://schemas.microsoft.com/office/word/2010/wordprocessingShape" mc:Ignorable="w14 w15 w16se w16cid w16 w16cex w16sdtdh w16du wp14">
+  <w:footnote w:type="separator" w:id="-1">
+    <w:p>
+      <w:r>
+        <w:separator/>
+      </w:r>
+    </w:p>
+  </w:footnote>
+  <w:footnote w:type="continuationSeparator" w:id="0">
+    <w:p>
+      <w:r>
+        <w:continuationSeparator/>
+      </w:r>
+    </w:p>
+  </w:footnote>
+</w:footnotes>
 </file>
 
 <file path=word/styles.xml><?xml version="1.0" encoding="utf-8"?>

</xml_diff>

<commit_message>
Modification de l'analyse sommaire
</commit_message>
<xml_diff>
--- a/TP3-Analyse-Sommaire.docx
+++ b/TP3-Analyse-Sommaire.docx
@@ -5,7 +5,7 @@
     <w:sdt>
       <w:sdtPr>
         <w:rPr>
-          <w:rFonts w:ascii="Times New Roman" w:hAnsi="Times New Roman" w:cs="Times New Roman"/>
+          <w:rFonts w:asciiTheme="majorHAnsi" w:hAnsiTheme="majorHAnsi" w:cs="Times New Roman"/>
           <w:noProof/>
         </w:rPr>
         <w:id w:val="969324443"/>
@@ -18,13 +18,13 @@
         <w:p>
           <w:pPr>
             <w:rPr>
-              <w:rFonts w:ascii="Times New Roman" w:hAnsi="Times New Roman" w:cs="Times New Roman"/>
+              <w:rFonts w:asciiTheme="majorHAnsi" w:hAnsiTheme="majorHAnsi" w:cs="Times New Roman"/>
               <w:noProof/>
             </w:rPr>
           </w:pPr>
           <w:r>
             <w:rPr>
-              <w:rFonts w:ascii="Times New Roman" w:hAnsi="Times New Roman" w:cs="Times New Roman"/>
+              <w:rFonts w:asciiTheme="majorHAnsi" w:hAnsiTheme="majorHAnsi" w:cs="Times New Roman"/>
               <w:noProof/>
             </w:rPr>
             <w:drawing>
@@ -85,7 +85,7 @@
           </w:r>
           <w:r>
             <w:rPr>
-              <w:rFonts w:ascii="Times New Roman" w:hAnsi="Times New Roman" w:cs="Times New Roman"/>
+              <w:rFonts w:asciiTheme="majorHAnsi" w:hAnsiTheme="majorHAnsi" w:cs="Times New Roman"/>
               <w:noProof/>
               <w:lang w:eastAsia="zh-CN"/>
             </w:rPr>
@@ -1108,7 +1108,7 @@
           </w:r>
           <w:r>
             <w:rPr>
-              <w:rFonts w:ascii="Times New Roman" w:hAnsi="Times New Roman" w:cs="Times New Roman"/>
+              <w:rFonts w:asciiTheme="majorHAnsi" w:hAnsiTheme="majorHAnsi" w:cs="Times New Roman"/>
               <w:noProof/>
             </w:rPr>
             <w:br w:type="page"/>
@@ -1119,7 +1119,7 @@
     <w:sdt>
       <w:sdtPr>
         <w:rPr>
-          <w:rFonts w:ascii="Times New Roman" w:eastAsiaTheme="minorHAnsi" w:hAnsi="Times New Roman" w:cs="Times New Roman"/>
+          <w:rFonts w:eastAsiaTheme="minorHAnsi" w:cs="Times New Roman"/>
           <w:b w:val="0"/>
           <w:bCs w:val="0"/>
           <w:color w:val="auto"/>
@@ -1143,12 +1143,12 @@
           <w:pPr>
             <w:pStyle w:val="TOCHeading"/>
             <w:rPr>
-              <w:rFonts w:ascii="Times New Roman" w:hAnsi="Times New Roman" w:cs="Times New Roman"/>
+              <w:rFonts w:cs="Times New Roman"/>
             </w:rPr>
           </w:pPr>
           <w:r>
             <w:rPr>
-              <w:rFonts w:ascii="Times New Roman" w:hAnsi="Times New Roman" w:cs="Times New Roman"/>
+              <w:rFonts w:cs="Times New Roman"/>
             </w:rPr>
             <w:t>Table des matières</w:t>
           </w:r>
@@ -1160,7 +1160,7 @@
               <w:tab w:val="right" w:leader="dot" w:pos="9350"/>
             </w:tabs>
             <w:rPr>
-              <w:rFonts w:ascii="Times New Roman" w:eastAsiaTheme="minorEastAsia" w:hAnsi="Times New Roman" w:cs="Times New Roman"/>
+              <w:rFonts w:eastAsiaTheme="minorEastAsia" w:cstheme="minorBidi"/>
               <w:b w:val="0"/>
               <w:bCs w:val="0"/>
               <w:caps w:val="0"/>
@@ -1174,7 +1174,7 @@
           </w:pPr>
           <w:r>
             <w:rPr>
-              <w:rFonts w:ascii="Times New Roman" w:hAnsi="Times New Roman" w:cs="Times New Roman"/>
+              <w:rFonts w:asciiTheme="majorHAnsi" w:hAnsiTheme="majorHAnsi" w:cs="Times New Roman"/>
               <w:b w:val="0"/>
               <w:bCs w:val="0"/>
             </w:rPr>
@@ -1182,30 +1182,29 @@
           </w:r>
           <w:r>
             <w:rPr>
-              <w:rFonts w:ascii="Times New Roman" w:hAnsi="Times New Roman" w:cs="Times New Roman"/>
+              <w:rFonts w:asciiTheme="majorHAnsi" w:hAnsiTheme="majorHAnsi" w:cs="Times New Roman"/>
             </w:rPr>
             <w:instrText xml:space="preserve"> TOC \o "1-3" \h \z \u </w:instrText>
           </w:r>
           <w:r>
             <w:rPr>
-              <w:rFonts w:ascii="Times New Roman" w:hAnsi="Times New Roman" w:cs="Times New Roman"/>
+              <w:rFonts w:asciiTheme="majorHAnsi" w:hAnsiTheme="majorHAnsi" w:cs="Times New Roman"/>
               <w:b w:val="0"/>
               <w:bCs w:val="0"/>
             </w:rPr>
             <w:fldChar w:fldCharType="separate"/>
           </w:r>
-          <w:hyperlink w:anchor="_Toc167954945" w:history="1">
+          <w:hyperlink w:anchor="_Toc168071896" w:history="1">
             <w:r>
               <w:rPr>
                 <w:rStyle w:val="Hyperlink"/>
-                <w:rFonts w:ascii="Times New Roman" w:hAnsi="Times New Roman" w:cs="Times New Roman"/>
+                <w:rFonts w:cs="Times New Roman"/>
                 <w:noProof/>
               </w:rPr>
               <w:t>TP3 – Application Web – Livrable 1</w:t>
             </w:r>
             <w:r>
               <w:rPr>
-                <w:rFonts w:ascii="Times New Roman" w:hAnsi="Times New Roman" w:cs="Times New Roman"/>
                 <w:noProof/>
                 <w:webHidden/>
               </w:rPr>
@@ -1213,7 +1212,6 @@
             </w:r>
             <w:r>
               <w:rPr>
-                <w:rFonts w:ascii="Times New Roman" w:hAnsi="Times New Roman" w:cs="Times New Roman"/>
                 <w:noProof/>
                 <w:webHidden/>
               </w:rPr>
@@ -1221,22 +1219,19 @@
             </w:r>
             <w:r>
               <w:rPr>
-                <w:rFonts w:ascii="Times New Roman" w:hAnsi="Times New Roman" w:cs="Times New Roman"/>
-                <w:noProof/>
-                <w:webHidden/>
-              </w:rPr>
-              <w:instrText xml:space="preserve"> PAGEREF _Toc167954945 \h </w:instrText>
-            </w:r>
-            <w:r>
-              <w:rPr>
-                <w:rFonts w:ascii="Times New Roman" w:hAnsi="Times New Roman" w:cs="Times New Roman"/>
-                <w:noProof/>
-                <w:webHidden/>
-              </w:rPr>
-            </w:r>
-            <w:r>
-              <w:rPr>
-                <w:rFonts w:ascii="Times New Roman" w:hAnsi="Times New Roman" w:cs="Times New Roman"/>
+                <w:noProof/>
+                <w:webHidden/>
+              </w:rPr>
+              <w:instrText xml:space="preserve"> PAGEREF _Toc168071896 \h </w:instrText>
+            </w:r>
+            <w:r>
+              <w:rPr>
+                <w:noProof/>
+                <w:webHidden/>
+              </w:rPr>
+            </w:r>
+            <w:r>
+              <w:rPr>
                 <w:noProof/>
                 <w:webHidden/>
               </w:rPr>
@@ -1244,7 +1239,6 @@
             </w:r>
             <w:r>
               <w:rPr>
-                <w:rFonts w:ascii="Times New Roman" w:hAnsi="Times New Roman" w:cs="Times New Roman"/>
                 <w:noProof/>
                 <w:webHidden/>
               </w:rPr>
@@ -1252,7 +1246,6 @@
             </w:r>
             <w:r>
               <w:rPr>
-                <w:rFonts w:ascii="Times New Roman" w:hAnsi="Times New Roman" w:cs="Times New Roman"/>
                 <w:noProof/>
                 <w:webHidden/>
               </w:rPr>
@@ -1267,7 +1260,7 @@
               <w:tab w:val="right" w:leader="dot" w:pos="9350"/>
             </w:tabs>
             <w:rPr>
-              <w:rFonts w:ascii="Times New Roman" w:eastAsiaTheme="minorEastAsia" w:hAnsi="Times New Roman" w:cs="Times New Roman"/>
+              <w:rFonts w:eastAsiaTheme="minorEastAsia" w:cstheme="minorBidi"/>
               <w:smallCaps w:val="0"/>
               <w:noProof/>
               <w:kern w:val="2"/>
@@ -1277,18 +1270,17 @@
               <w14:ligatures w14:val="standardContextual"/>
             </w:rPr>
           </w:pPr>
-          <w:hyperlink w:anchor="_Toc167954946" w:history="1">
+          <w:hyperlink w:anchor="_Toc168071897" w:history="1">
             <w:r>
               <w:rPr>
                 <w:rStyle w:val="Hyperlink"/>
-                <w:rFonts w:ascii="Times New Roman" w:hAnsi="Times New Roman" w:cs="Times New Roman"/>
-                <w:noProof/>
-              </w:rPr>
-              <w:t>Consignes :</w:t>
-            </w:r>
-            <w:r>
-              <w:rPr>
-                <w:rFonts w:ascii="Times New Roman" w:hAnsi="Times New Roman" w:cs="Times New Roman"/>
+                <w:rFonts w:cs="Times New Roman"/>
+                <w:noProof/>
+              </w:rPr>
+              <w:t>Nature du projet</w:t>
+            </w:r>
+            <w:r>
+              <w:rPr>
                 <w:noProof/>
                 <w:webHidden/>
               </w:rPr>
@@ -1296,7 +1288,6 @@
             </w:r>
             <w:r>
               <w:rPr>
-                <w:rFonts w:ascii="Times New Roman" w:hAnsi="Times New Roman" w:cs="Times New Roman"/>
                 <w:noProof/>
                 <w:webHidden/>
               </w:rPr>
@@ -1304,22 +1295,19 @@
             </w:r>
             <w:r>
               <w:rPr>
-                <w:rFonts w:ascii="Times New Roman" w:hAnsi="Times New Roman" w:cs="Times New Roman"/>
-                <w:noProof/>
-                <w:webHidden/>
-              </w:rPr>
-              <w:instrText xml:space="preserve"> PAGEREF _Toc167954946 \h </w:instrText>
-            </w:r>
-            <w:r>
-              <w:rPr>
-                <w:rFonts w:ascii="Times New Roman" w:hAnsi="Times New Roman" w:cs="Times New Roman"/>
-                <w:noProof/>
-                <w:webHidden/>
-              </w:rPr>
-            </w:r>
-            <w:r>
-              <w:rPr>
-                <w:rFonts w:ascii="Times New Roman" w:hAnsi="Times New Roman" w:cs="Times New Roman"/>
+                <w:noProof/>
+                <w:webHidden/>
+              </w:rPr>
+              <w:instrText xml:space="preserve"> PAGEREF _Toc168071897 \h </w:instrText>
+            </w:r>
+            <w:r>
+              <w:rPr>
+                <w:noProof/>
+                <w:webHidden/>
+              </w:rPr>
+            </w:r>
+            <w:r>
+              <w:rPr>
                 <w:noProof/>
                 <w:webHidden/>
               </w:rPr>
@@ -1327,7 +1315,6 @@
             </w:r>
             <w:r>
               <w:rPr>
-                <w:rFonts w:ascii="Times New Roman" w:hAnsi="Times New Roman" w:cs="Times New Roman"/>
                 <w:noProof/>
                 <w:webHidden/>
               </w:rPr>
@@ -1335,7 +1322,6 @@
             </w:r>
             <w:r>
               <w:rPr>
-                <w:rFonts w:ascii="Times New Roman" w:hAnsi="Times New Roman" w:cs="Times New Roman"/>
                 <w:noProof/>
                 <w:webHidden/>
               </w:rPr>
@@ -1350,7 +1336,7 @@
               <w:tab w:val="right" w:leader="dot" w:pos="9350"/>
             </w:tabs>
             <w:rPr>
-              <w:rFonts w:ascii="Times New Roman" w:eastAsiaTheme="minorEastAsia" w:hAnsi="Times New Roman" w:cs="Times New Roman"/>
+              <w:rFonts w:eastAsiaTheme="minorEastAsia" w:cstheme="minorBidi"/>
               <w:smallCaps w:val="0"/>
               <w:noProof/>
               <w:kern w:val="2"/>
@@ -1360,18 +1346,17 @@
               <w14:ligatures w14:val="standardContextual"/>
             </w:rPr>
           </w:pPr>
-          <w:hyperlink w:anchor="_Toc167954947" w:history="1">
+          <w:hyperlink w:anchor="_Toc168071898" w:history="1">
             <w:r>
               <w:rPr>
                 <w:rStyle w:val="Hyperlink"/>
-                <w:rFonts w:ascii="Times New Roman" w:hAnsi="Times New Roman" w:cs="Times New Roman"/>
-                <w:noProof/>
-              </w:rPr>
-              <w:t>Nature du projet</w:t>
-            </w:r>
-            <w:r>
-              <w:rPr>
-                <w:rFonts w:ascii="Times New Roman" w:hAnsi="Times New Roman" w:cs="Times New Roman"/>
+                <w:rFonts w:cs="Times New Roman"/>
+                <w:noProof/>
+              </w:rPr>
+              <w:t>Modèle de données logique</w:t>
+            </w:r>
+            <w:r>
+              <w:rPr>
                 <w:noProof/>
                 <w:webHidden/>
               </w:rPr>
@@ -1379,7 +1364,6 @@
             </w:r>
             <w:r>
               <w:rPr>
-                <w:rFonts w:ascii="Times New Roman" w:hAnsi="Times New Roman" w:cs="Times New Roman"/>
                 <w:noProof/>
                 <w:webHidden/>
               </w:rPr>
@@ -1387,22 +1371,19 @@
             </w:r>
             <w:r>
               <w:rPr>
-                <w:rFonts w:ascii="Times New Roman" w:hAnsi="Times New Roman" w:cs="Times New Roman"/>
-                <w:noProof/>
-                <w:webHidden/>
-              </w:rPr>
-              <w:instrText xml:space="preserve"> PAGEREF _Toc167954947 \h </w:instrText>
-            </w:r>
-            <w:r>
-              <w:rPr>
-                <w:rFonts w:ascii="Times New Roman" w:hAnsi="Times New Roman" w:cs="Times New Roman"/>
-                <w:noProof/>
-                <w:webHidden/>
-              </w:rPr>
-            </w:r>
-            <w:r>
-              <w:rPr>
-                <w:rFonts w:ascii="Times New Roman" w:hAnsi="Times New Roman" w:cs="Times New Roman"/>
+                <w:noProof/>
+                <w:webHidden/>
+              </w:rPr>
+              <w:instrText xml:space="preserve"> PAGEREF _Toc168071898 \h </w:instrText>
+            </w:r>
+            <w:r>
+              <w:rPr>
+                <w:noProof/>
+                <w:webHidden/>
+              </w:rPr>
+            </w:r>
+            <w:r>
+              <w:rPr>
                 <w:noProof/>
                 <w:webHidden/>
               </w:rPr>
@@ -1410,15 +1391,13 @@
             </w:r>
             <w:r>
               <w:rPr>
-                <w:rFonts w:ascii="Times New Roman" w:hAnsi="Times New Roman" w:cs="Times New Roman"/>
-                <w:noProof/>
-                <w:webHidden/>
-              </w:rPr>
-              <w:t>2</w:t>
-            </w:r>
-            <w:r>
-              <w:rPr>
-                <w:rFonts w:ascii="Times New Roman" w:hAnsi="Times New Roman" w:cs="Times New Roman"/>
+                <w:noProof/>
+                <w:webHidden/>
+              </w:rPr>
+              <w:t>3</w:t>
+            </w:r>
+            <w:r>
+              <w:rPr>
                 <w:noProof/>
                 <w:webHidden/>
               </w:rPr>
@@ -1433,7 +1412,7 @@
               <w:tab w:val="right" w:leader="dot" w:pos="9350"/>
             </w:tabs>
             <w:rPr>
-              <w:rFonts w:ascii="Times New Roman" w:eastAsiaTheme="minorEastAsia" w:hAnsi="Times New Roman" w:cs="Times New Roman"/>
+              <w:rFonts w:eastAsiaTheme="minorEastAsia" w:cstheme="minorBidi"/>
               <w:smallCaps w:val="0"/>
               <w:noProof/>
               <w:kern w:val="2"/>
@@ -1443,18 +1422,17 @@
               <w14:ligatures w14:val="standardContextual"/>
             </w:rPr>
           </w:pPr>
-          <w:hyperlink w:anchor="_Toc167954948" w:history="1">
+          <w:hyperlink w:anchor="_Toc168071899" w:history="1">
             <w:r>
               <w:rPr>
                 <w:rStyle w:val="Hyperlink"/>
-                <w:rFonts w:ascii="Times New Roman" w:hAnsi="Times New Roman" w:cs="Times New Roman"/>
-                <w:noProof/>
-              </w:rPr>
-              <w:t>Modèle de données logique</w:t>
-            </w:r>
-            <w:r>
-              <w:rPr>
-                <w:rFonts w:ascii="Times New Roman" w:hAnsi="Times New Roman" w:cs="Times New Roman"/>
+                <w:rFonts w:cs="Times New Roman"/>
+                <w:noProof/>
+              </w:rPr>
+              <w:t>Clé de lecture du modèle de données</w:t>
+            </w:r>
+            <w:r>
+              <w:rPr>
                 <w:noProof/>
                 <w:webHidden/>
               </w:rPr>
@@ -1462,7 +1440,6 @@
             </w:r>
             <w:r>
               <w:rPr>
-                <w:rFonts w:ascii="Times New Roman" w:hAnsi="Times New Roman" w:cs="Times New Roman"/>
                 <w:noProof/>
                 <w:webHidden/>
               </w:rPr>
@@ -1470,22 +1447,19 @@
             </w:r>
             <w:r>
               <w:rPr>
-                <w:rFonts w:ascii="Times New Roman" w:hAnsi="Times New Roman" w:cs="Times New Roman"/>
-                <w:noProof/>
-                <w:webHidden/>
-              </w:rPr>
-              <w:instrText xml:space="preserve"> PAGEREF _Toc167954948 \h </w:instrText>
-            </w:r>
-            <w:r>
-              <w:rPr>
-                <w:rFonts w:ascii="Times New Roman" w:hAnsi="Times New Roman" w:cs="Times New Roman"/>
-                <w:noProof/>
-                <w:webHidden/>
-              </w:rPr>
-            </w:r>
-            <w:r>
-              <w:rPr>
-                <w:rFonts w:ascii="Times New Roman" w:hAnsi="Times New Roman" w:cs="Times New Roman"/>
+                <w:noProof/>
+                <w:webHidden/>
+              </w:rPr>
+              <w:instrText xml:space="preserve"> PAGEREF _Toc168071899 \h </w:instrText>
+            </w:r>
+            <w:r>
+              <w:rPr>
+                <w:noProof/>
+                <w:webHidden/>
+              </w:rPr>
+            </w:r>
+            <w:r>
+              <w:rPr>
                 <w:noProof/>
                 <w:webHidden/>
               </w:rPr>
@@ -1493,7 +1467,6 @@
             </w:r>
             <w:r>
               <w:rPr>
-                <w:rFonts w:ascii="Times New Roman" w:hAnsi="Times New Roman" w:cs="Times New Roman"/>
                 <w:noProof/>
                 <w:webHidden/>
               </w:rPr>
@@ -1501,7 +1474,6 @@
             </w:r>
             <w:r>
               <w:rPr>
-                <w:rFonts w:ascii="Times New Roman" w:hAnsi="Times New Roman" w:cs="Times New Roman"/>
                 <w:noProof/>
                 <w:webHidden/>
               </w:rPr>
@@ -1516,7 +1488,7 @@
               <w:tab w:val="right" w:leader="dot" w:pos="9350"/>
             </w:tabs>
             <w:rPr>
-              <w:rFonts w:ascii="Times New Roman" w:eastAsiaTheme="minorEastAsia" w:hAnsi="Times New Roman" w:cs="Times New Roman"/>
+              <w:rFonts w:eastAsiaTheme="minorEastAsia" w:cstheme="minorBidi"/>
               <w:smallCaps w:val="0"/>
               <w:noProof/>
               <w:kern w:val="2"/>
@@ -1526,18 +1498,17 @@
               <w14:ligatures w14:val="standardContextual"/>
             </w:rPr>
           </w:pPr>
-          <w:hyperlink w:anchor="_Toc167954949" w:history="1">
+          <w:hyperlink w:anchor="_Toc168071900" w:history="1">
             <w:r>
               <w:rPr>
                 <w:rStyle w:val="Hyperlink"/>
-                <w:rFonts w:ascii="Times New Roman" w:hAnsi="Times New Roman" w:cs="Times New Roman"/>
-                <w:noProof/>
-              </w:rPr>
-              <w:t>Clé de lecture du modèle de données</w:t>
-            </w:r>
-            <w:r>
-              <w:rPr>
-                <w:rFonts w:ascii="Times New Roman" w:hAnsi="Times New Roman" w:cs="Times New Roman"/>
+                <w:rFonts w:cs="Times New Roman"/>
+                <w:noProof/>
+              </w:rPr>
+              <w:t>Croquis d’écrans</w:t>
+            </w:r>
+            <w:r>
+              <w:rPr>
                 <w:noProof/>
                 <w:webHidden/>
               </w:rPr>
@@ -1545,7 +1516,6 @@
             </w:r>
             <w:r>
               <w:rPr>
-                <w:rFonts w:ascii="Times New Roman" w:hAnsi="Times New Roman" w:cs="Times New Roman"/>
                 <w:noProof/>
                 <w:webHidden/>
               </w:rPr>
@@ -1553,22 +1523,19 @@
             </w:r>
             <w:r>
               <w:rPr>
-                <w:rFonts w:ascii="Times New Roman" w:hAnsi="Times New Roman" w:cs="Times New Roman"/>
-                <w:noProof/>
-                <w:webHidden/>
-              </w:rPr>
-              <w:instrText xml:space="preserve"> PAGEREF _Toc167954949 \h </w:instrText>
-            </w:r>
-            <w:r>
-              <w:rPr>
-                <w:rFonts w:ascii="Times New Roman" w:hAnsi="Times New Roman" w:cs="Times New Roman"/>
-                <w:noProof/>
-                <w:webHidden/>
-              </w:rPr>
-            </w:r>
-            <w:r>
-              <w:rPr>
-                <w:rFonts w:ascii="Times New Roman" w:hAnsi="Times New Roman" w:cs="Times New Roman"/>
+                <w:noProof/>
+                <w:webHidden/>
+              </w:rPr>
+              <w:instrText xml:space="preserve"> PAGEREF _Toc168071900 \h </w:instrText>
+            </w:r>
+            <w:r>
+              <w:rPr>
+                <w:noProof/>
+                <w:webHidden/>
+              </w:rPr>
+            </w:r>
+            <w:r>
+              <w:rPr>
                 <w:noProof/>
                 <w:webHidden/>
               </w:rPr>
@@ -1576,15 +1543,13 @@
             </w:r>
             <w:r>
               <w:rPr>
-                <w:rFonts w:ascii="Times New Roman" w:hAnsi="Times New Roman" w:cs="Times New Roman"/>
-                <w:noProof/>
-                <w:webHidden/>
-              </w:rPr>
-              <w:t>3</w:t>
-            </w:r>
-            <w:r>
-              <w:rPr>
-                <w:rFonts w:ascii="Times New Roman" w:hAnsi="Times New Roman" w:cs="Times New Roman"/>
+                <w:noProof/>
+                <w:webHidden/>
+              </w:rPr>
+              <w:t>4</w:t>
+            </w:r>
+            <w:r>
+              <w:rPr>
                 <w:noProof/>
                 <w:webHidden/>
               </w:rPr>
@@ -1599,7 +1564,7 @@
               <w:tab w:val="right" w:leader="dot" w:pos="9350"/>
             </w:tabs>
             <w:rPr>
-              <w:rFonts w:ascii="Times New Roman" w:eastAsiaTheme="minorEastAsia" w:hAnsi="Times New Roman" w:cs="Times New Roman"/>
+              <w:rFonts w:eastAsiaTheme="minorEastAsia" w:cstheme="minorBidi"/>
               <w:smallCaps w:val="0"/>
               <w:noProof/>
               <w:kern w:val="2"/>
@@ -1609,18 +1574,17 @@
               <w14:ligatures w14:val="standardContextual"/>
             </w:rPr>
           </w:pPr>
-          <w:hyperlink w:anchor="_Toc167954950" w:history="1">
+          <w:hyperlink w:anchor="_Toc168071901" w:history="1">
             <w:r>
               <w:rPr>
                 <w:rStyle w:val="Hyperlink"/>
-                <w:rFonts w:ascii="Times New Roman" w:hAnsi="Times New Roman" w:cs="Times New Roman"/>
-                <w:noProof/>
-              </w:rPr>
-              <w:t>Croquis d’écrans</w:t>
-            </w:r>
-            <w:r>
-              <w:rPr>
-                <w:rFonts w:ascii="Times New Roman" w:hAnsi="Times New Roman" w:cs="Times New Roman"/>
+                <w:rFonts w:cs="Times New Roman"/>
+                <w:noProof/>
+              </w:rPr>
+              <w:t>Référence</w:t>
+            </w:r>
+            <w:r>
+              <w:rPr>
                 <w:noProof/>
                 <w:webHidden/>
               </w:rPr>
@@ -1628,7 +1592,6 @@
             </w:r>
             <w:r>
               <w:rPr>
-                <w:rFonts w:ascii="Times New Roman" w:hAnsi="Times New Roman" w:cs="Times New Roman"/>
                 <w:noProof/>
                 <w:webHidden/>
               </w:rPr>
@@ -1636,22 +1599,19 @@
             </w:r>
             <w:r>
               <w:rPr>
-                <w:rFonts w:ascii="Times New Roman" w:hAnsi="Times New Roman" w:cs="Times New Roman"/>
-                <w:noProof/>
-                <w:webHidden/>
-              </w:rPr>
-              <w:instrText xml:space="preserve"> PAGEREF _Toc167954950 \h </w:instrText>
-            </w:r>
-            <w:r>
-              <w:rPr>
-                <w:rFonts w:ascii="Times New Roman" w:hAnsi="Times New Roman" w:cs="Times New Roman"/>
-                <w:noProof/>
-                <w:webHidden/>
-              </w:rPr>
-            </w:r>
-            <w:r>
-              <w:rPr>
-                <w:rFonts w:ascii="Times New Roman" w:hAnsi="Times New Roman" w:cs="Times New Roman"/>
+                <w:noProof/>
+                <w:webHidden/>
+              </w:rPr>
+              <w:instrText xml:space="preserve"> PAGEREF _Toc168071901 \h </w:instrText>
+            </w:r>
+            <w:r>
+              <w:rPr>
+                <w:noProof/>
+                <w:webHidden/>
+              </w:rPr>
+            </w:r>
+            <w:r>
+              <w:rPr>
                 <w:noProof/>
                 <w:webHidden/>
               </w:rPr>
@@ -1659,7 +1619,6 @@
             </w:r>
             <w:r>
               <w:rPr>
-                <w:rFonts w:ascii="Times New Roman" w:hAnsi="Times New Roman" w:cs="Times New Roman"/>
                 <w:noProof/>
                 <w:webHidden/>
               </w:rPr>
@@ -1667,90 +1626,6 @@
             </w:r>
             <w:r>
               <w:rPr>
-                <w:rFonts w:ascii="Times New Roman" w:hAnsi="Times New Roman" w:cs="Times New Roman"/>
-                <w:noProof/>
-                <w:webHidden/>
-              </w:rPr>
-              <w:fldChar w:fldCharType="end"/>
-            </w:r>
-          </w:hyperlink>
-        </w:p>
-        <w:p>
-          <w:pPr>
-            <w:pStyle w:val="TOC2"/>
-            <w:tabs>
-              <w:tab w:val="right" w:leader="dot" w:pos="9350"/>
-            </w:tabs>
-            <w:rPr>
-              <w:rFonts w:ascii="Times New Roman" w:eastAsiaTheme="minorEastAsia" w:hAnsi="Times New Roman" w:cs="Times New Roman"/>
-              <w:smallCaps w:val="0"/>
-              <w:noProof/>
-              <w:kern w:val="2"/>
-              <w:sz w:val="24"/>
-              <w:szCs w:val="24"/>
-              <w:lang w:val="en-CA" w:eastAsia="en-CA"/>
-              <w14:ligatures w14:val="standardContextual"/>
-            </w:rPr>
-          </w:pPr>
-          <w:hyperlink w:anchor="_Toc167954951" w:history="1">
-            <w:r>
-              <w:rPr>
-                <w:rStyle w:val="Hyperlink"/>
-                <w:rFonts w:ascii="Times New Roman" w:hAnsi="Times New Roman" w:cs="Times New Roman"/>
-                <w:noProof/>
-              </w:rPr>
-              <w:t>Référence</w:t>
-            </w:r>
-            <w:r>
-              <w:rPr>
-                <w:rFonts w:ascii="Times New Roman" w:hAnsi="Times New Roman" w:cs="Times New Roman"/>
-                <w:noProof/>
-                <w:webHidden/>
-              </w:rPr>
-              <w:tab/>
-            </w:r>
-            <w:r>
-              <w:rPr>
-                <w:rFonts w:ascii="Times New Roman" w:hAnsi="Times New Roman" w:cs="Times New Roman"/>
-                <w:noProof/>
-                <w:webHidden/>
-              </w:rPr>
-              <w:fldChar w:fldCharType="begin"/>
-            </w:r>
-            <w:r>
-              <w:rPr>
-                <w:rFonts w:ascii="Times New Roman" w:hAnsi="Times New Roman" w:cs="Times New Roman"/>
-                <w:noProof/>
-                <w:webHidden/>
-              </w:rPr>
-              <w:instrText xml:space="preserve"> PAGEREF _Toc167954951 \h </w:instrText>
-            </w:r>
-            <w:r>
-              <w:rPr>
-                <w:rFonts w:ascii="Times New Roman" w:hAnsi="Times New Roman" w:cs="Times New Roman"/>
-                <w:noProof/>
-                <w:webHidden/>
-              </w:rPr>
-            </w:r>
-            <w:r>
-              <w:rPr>
-                <w:rFonts w:ascii="Times New Roman" w:hAnsi="Times New Roman" w:cs="Times New Roman"/>
-                <w:noProof/>
-                <w:webHidden/>
-              </w:rPr>
-              <w:fldChar w:fldCharType="separate"/>
-            </w:r>
-            <w:r>
-              <w:rPr>
-                <w:rFonts w:ascii="Times New Roman" w:hAnsi="Times New Roman" w:cs="Times New Roman"/>
-                <w:noProof/>
-                <w:webHidden/>
-              </w:rPr>
-              <w:t>4</w:t>
-            </w:r>
-            <w:r>
-              <w:rPr>
-                <w:rFonts w:ascii="Times New Roman" w:hAnsi="Times New Roman" w:cs="Times New Roman"/>
                 <w:noProof/>
                 <w:webHidden/>
               </w:rPr>
@@ -1761,12 +1636,12 @@
         <w:p>
           <w:pPr>
             <w:rPr>
-              <w:rFonts w:ascii="Times New Roman" w:hAnsi="Times New Roman" w:cs="Times New Roman"/>
+              <w:rFonts w:asciiTheme="majorHAnsi" w:hAnsiTheme="majorHAnsi" w:cs="Times New Roman"/>
             </w:rPr>
           </w:pPr>
           <w:r>
             <w:rPr>
-              <w:rFonts w:ascii="Times New Roman" w:hAnsi="Times New Roman" w:cs="Times New Roman"/>
+              <w:rFonts w:asciiTheme="majorHAnsi" w:hAnsiTheme="majorHAnsi" w:cs="Times New Roman"/>
               <w:b/>
               <w:bCs/>
               <w:noProof/>
@@ -1779,12 +1654,12 @@
     <w:p>
       <w:pPr>
         <w:rPr>
-          <w:rFonts w:ascii="Times New Roman" w:hAnsi="Times New Roman" w:cs="Times New Roman"/>
+          <w:rFonts w:asciiTheme="majorHAnsi" w:hAnsiTheme="majorHAnsi" w:cs="Times New Roman"/>
         </w:rPr>
       </w:pPr>
       <w:r>
         <w:rPr>
-          <w:rFonts w:ascii="Times New Roman" w:hAnsi="Times New Roman" w:cs="Times New Roman"/>
+          <w:rFonts w:asciiTheme="majorHAnsi" w:hAnsiTheme="majorHAnsi" w:cs="Times New Roman"/>
         </w:rPr>
         <w:br w:type="page"/>
       </w:r>
@@ -1793,13 +1668,13 @@
       <w:pPr>
         <w:pStyle w:val="Heading1"/>
         <w:rPr>
-          <w:rFonts w:ascii="Times New Roman" w:hAnsi="Times New Roman" w:cs="Times New Roman"/>
+          <w:rFonts w:cs="Times New Roman"/>
         </w:rPr>
       </w:pPr>
-      <w:bookmarkStart w:id="0" w:name="_Toc167954945"/>
+      <w:bookmarkStart w:id="0" w:name="_Toc168071896"/>
       <w:r>
         <w:rPr>
-          <w:rFonts w:ascii="Times New Roman" w:hAnsi="Times New Roman" w:cs="Times New Roman"/>
+          <w:rFonts w:cs="Times New Roman"/>
         </w:rPr>
         <w:lastRenderedPageBreak/>
         <w:t>TP3 – Application Web – Livrable 1</w:t>
@@ -1808,86 +1683,103 @@
     </w:p>
     <w:p>
       <w:pPr>
-        <w:rPr>
-          <w:rFonts w:ascii="Times New Roman" w:hAnsi="Times New Roman" w:cs="Times New Roman"/>
+        <w:pStyle w:val="Heading2"/>
+        <w:rPr>
+          <w:rFonts w:cs="Times New Roman"/>
         </w:rPr>
       </w:pPr>
-    </w:p>
-    <w:p>
-      <w:pPr>
-        <w:pStyle w:val="Heading2"/>
-        <w:rPr>
-          <w:rFonts w:ascii="Times New Roman" w:hAnsi="Times New Roman" w:cs="Times New Roman"/>
-        </w:rPr>
-      </w:pPr>
-      <w:bookmarkStart w:id="1" w:name="_Toc167954946"/>
+      <w:bookmarkStart w:id="1" w:name="_Toc168071897"/>
       <w:r>
         <w:rPr>
-          <w:rFonts w:ascii="Times New Roman" w:hAnsi="Times New Roman" w:cs="Times New Roman"/>
-        </w:rPr>
-        <w:t>Consignes :</w:t>
+          <w:rFonts w:cs="Times New Roman"/>
+        </w:rPr>
+        <w:t>Nature du projet</w:t>
       </w:r>
       <w:bookmarkEnd w:id="1"/>
     </w:p>
     <w:p>
       <w:pPr>
-        <w:rPr>
-          <w:rFonts w:ascii="Times New Roman" w:hAnsi="Times New Roman" w:cs="Times New Roman"/>
+        <w:jc w:val="both"/>
+        <w:rPr>
+          <w:rFonts w:asciiTheme="majorHAnsi" w:hAnsiTheme="majorHAnsi" w:cs="Times New Roman"/>
+        </w:rPr>
+      </w:pPr>
+      <w:r>
+        <w:rPr>
+          <w:rFonts w:asciiTheme="majorHAnsi" w:hAnsiTheme="majorHAnsi" w:cs="Times New Roman"/>
+        </w:rPr>
+        <w:t>Étant des étudiants en informatique et aussi étant passionné de technologie, nous avons décidé de créer un site web ainsi qu’une base de données</w:t>
+      </w:r>
+      <w:r>
+        <w:rPr>
+          <w:rFonts w:asciiTheme="majorHAnsi" w:hAnsiTheme="majorHAnsi" w:cs="Times New Roman"/>
+        </w:rPr>
+        <w:t xml:space="preserve"> ayant rapport à ce sujet</w:t>
+      </w:r>
+      <w:r>
+        <w:rPr>
+          <w:rFonts w:asciiTheme="majorHAnsi" w:hAnsiTheme="majorHAnsi" w:cs="Times New Roman"/>
+        </w:rPr>
+        <w:t xml:space="preserve">. En </w:t>
+      </w:r>
+      <w:r>
+        <w:rPr>
+          <w:rFonts w:asciiTheme="majorHAnsi" w:hAnsiTheme="majorHAnsi" w:cs="Times New Roman"/>
+        </w:rPr>
+        <w:t>effet, notre projet est donc une page web qui permet aux utilisateurs d’acheter tous les appareils électroniques disponibles (tels que des tablettes et des ordinateurs portables) sur celle-ci dans le but de rendre l’achat de ces technologies accessibles davantage.</w:t>
+      </w:r>
+    </w:p>
+    <w:p>
+      <w:pPr>
+        <w:jc w:val="both"/>
+        <w:rPr>
+          <w:rFonts w:asciiTheme="majorHAnsi" w:hAnsiTheme="majorHAnsi" w:cs="Times New Roman"/>
         </w:rPr>
       </w:pPr>
     </w:p>
     <w:p>
       <w:pPr>
-        <w:rPr>
-          <w:rFonts w:ascii="Times New Roman" w:hAnsi="Times New Roman" w:cs="Times New Roman"/>
+        <w:jc w:val="both"/>
+        <w:rPr>
+          <w:rFonts w:asciiTheme="majorHAnsi" w:hAnsiTheme="majorHAnsi" w:cs="Times New Roman"/>
         </w:rPr>
       </w:pPr>
       <w:r>
         <w:rPr>
-          <w:rFonts w:ascii="Times New Roman" w:hAnsi="Times New Roman" w:cs="Times New Roman"/>
-        </w:rPr>
-        <w:t>Le système choisi devra comprendre un minimum de 4 tables et un maximum de 6. Le système devra comporter un minimum de 3 écrans HTML et un maximum de 5. Vous devrez utiliser des feuilles de style (.CSS) pour mettre en forme les pages HTML de votre site. Un minimum de 2 pages, qui elles devront contenir un/des programmes JavaScript qui iront chercher/mettre à jour l’information dans la base de données.</w:t>
+          <w:rFonts w:asciiTheme="majorHAnsi" w:hAnsiTheme="majorHAnsi" w:cs="Times New Roman"/>
+        </w:rPr>
+        <w:t>Ce projet est donc divisé en 2 parties : une page web et une base de données. Le site web contient 5 pages dont « l’index » qui est l’accueil et qui contient tous les liens permettant à l’utilisateur de voir toutes les autres pages. Les pages « ordi » et « tablette » contiennent toutes les informations sur les produits</w:t>
+      </w:r>
+      <w:r>
+        <w:rPr>
+          <w:rFonts w:asciiTheme="majorHAnsi" w:hAnsiTheme="majorHAnsi" w:cs="Times New Roman"/>
+        </w:rPr>
+        <w:t xml:space="preserve">. De plus, les deux dernières intitulées « commande » et « client » contiennent elles aussi des informations sur les commandes et les clients. Quant à la base de données, celle-ci est composée de 4 tables qui elles ont les mêmes noms que les 4 pages mentionnées ci-haut. Les informations de ces dernières sont donc </w:t>
+      </w:r>
+      <w:proofErr w:type="gramStart"/>
+      <w:r>
+        <w:rPr>
+          <w:rFonts w:asciiTheme="majorHAnsi" w:hAnsiTheme="majorHAnsi" w:cs="Times New Roman"/>
+        </w:rPr>
+        <w:t>stockés</w:t>
+      </w:r>
+      <w:proofErr w:type="gramEnd"/>
+      <w:r>
+        <w:rPr>
+          <w:rFonts w:asciiTheme="majorHAnsi" w:hAnsiTheme="majorHAnsi" w:cs="Times New Roman"/>
+        </w:rPr>
+        <w:t xml:space="preserve"> dans ces tables et affichées dans les pages web.</w:t>
       </w:r>
     </w:p>
     <w:p>
       <w:pPr>
         <w:rPr>
-          <w:rFonts w:ascii="Times New Roman" w:hAnsi="Times New Roman" w:cs="Times New Roman"/>
-        </w:rPr>
-      </w:pPr>
-    </w:p>
-    <w:p>
-      <w:pPr>
-        <w:pStyle w:val="Heading2"/>
-        <w:rPr>
-          <w:rFonts w:ascii="Times New Roman" w:hAnsi="Times New Roman" w:cs="Times New Roman"/>
-        </w:rPr>
-      </w:pPr>
-      <w:bookmarkStart w:id="2" w:name="_Toc167954947"/>
-      <w:r>
-        <w:rPr>
-          <w:rFonts w:ascii="Times New Roman" w:hAnsi="Times New Roman" w:cs="Times New Roman"/>
-        </w:rPr>
-        <w:t>Nature du projet</w:t>
-      </w:r>
-      <w:bookmarkEnd w:id="2"/>
-    </w:p>
-    <w:p>
-      <w:pPr>
-        <w:rPr>
-          <w:rFonts w:ascii="Times New Roman" w:hAnsi="Times New Roman" w:cs="Times New Roman"/>
-        </w:rPr>
-      </w:pPr>
-    </w:p>
-    <w:p>
-      <w:pPr>
-        <w:rPr>
-          <w:rFonts w:ascii="Times New Roman" w:hAnsi="Times New Roman" w:cs="Times New Roman"/>
+          <w:rFonts w:asciiTheme="majorHAnsi" w:hAnsiTheme="majorHAnsi" w:cs="Times New Roman"/>
         </w:rPr>
       </w:pPr>
       <w:r>
         <w:rPr>
-          <w:rFonts w:ascii="Times New Roman" w:hAnsi="Times New Roman" w:cs="Times New Roman"/>
+          <w:rFonts w:asciiTheme="majorHAnsi" w:hAnsiTheme="majorHAnsi" w:cs="Times New Roman"/>
         </w:rPr>
         <w:br w:type="page"/>
       </w:r>
@@ -1896,61 +1788,174 @@
       <w:pPr>
         <w:pStyle w:val="Heading2"/>
         <w:rPr>
-          <w:rFonts w:ascii="Times New Roman" w:hAnsi="Times New Roman" w:cs="Times New Roman"/>
+          <w:rFonts w:cs="Times New Roman"/>
         </w:rPr>
       </w:pPr>
-      <w:bookmarkStart w:id="3" w:name="_Toc167954948"/>
+      <w:bookmarkStart w:id="2" w:name="_Toc168071898"/>
       <w:r>
         <w:rPr>
-          <w:rFonts w:ascii="Times New Roman" w:hAnsi="Times New Roman" w:cs="Times New Roman"/>
+          <w:rFonts w:cs="Times New Roman"/>
         </w:rPr>
         <w:lastRenderedPageBreak/>
         <w:t>Modèle de données logique</w:t>
+      </w:r>
+      <w:bookmarkEnd w:id="2"/>
+    </w:p>
+    <w:p>
+      <w:pPr>
+        <w:rPr>
+          <w:rFonts w:asciiTheme="majorHAnsi" w:hAnsiTheme="majorHAnsi" w:cs="Times New Roman"/>
+        </w:rPr>
+      </w:pPr>
+      <w:r>
+        <w:rPr>
+          <w:noProof/>
+        </w:rPr>
+        <w:drawing>
+          <wp:inline distT="0" distB="0" distL="0" distR="0" wp14:anchorId="59B9F127" wp14:editId="6C401F5B">
+            <wp:extent cx="5943600" cy="3681095"/>
+            <wp:effectExtent l="0" t="0" r="0" b="0"/>
+            <wp:docPr id="1888938138" name="Picture 2" descr="A diagram of a computer&#10;&#10;Description automatically generated"/>
+            <wp:cNvGraphicFramePr>
+              <a:graphicFrameLocks xmlns:a="http://schemas.openxmlformats.org/drawingml/2006/main" noChangeAspect="1"/>
+            </wp:cNvGraphicFramePr>
+            <a:graphic xmlns:a="http://schemas.openxmlformats.org/drawingml/2006/main">
+              <a:graphicData uri="http://schemas.openxmlformats.org/drawingml/2006/picture">
+                <pic:pic xmlns:pic="http://schemas.openxmlformats.org/drawingml/2006/picture">
+                  <pic:nvPicPr>
+                    <pic:cNvPr id="1888938138" name="Picture 2" descr="A diagram of a computer&#10;&#10;Description automatically generated"/>
+                    <pic:cNvPicPr>
+                      <a:picLocks noChangeAspect="1" noChangeArrowheads="1"/>
+                    </pic:cNvPicPr>
+                  </pic:nvPicPr>
+                  <pic:blipFill>
+                    <a:blip r:embed="rId8" cstate="print">
+                      <a:extLst>
+                        <a:ext uri="{28A0092B-C50C-407E-A947-70E740481C1C}">
+                          <a14:useLocalDpi xmlns:a14="http://schemas.microsoft.com/office/drawing/2010/main" val="0"/>
+                        </a:ext>
+                      </a:extLst>
+                    </a:blip>
+                    <a:srcRect/>
+                    <a:stretch>
+                      <a:fillRect/>
+                    </a:stretch>
+                  </pic:blipFill>
+                  <pic:spPr bwMode="auto">
+                    <a:xfrm>
+                      <a:off x="0" y="0"/>
+                      <a:ext cx="5943600" cy="3681095"/>
+                    </a:xfrm>
+                    <a:prstGeom prst="rect">
+                      <a:avLst/>
+                    </a:prstGeom>
+                    <a:noFill/>
+                    <a:ln>
+                      <a:noFill/>
+                    </a:ln>
+                  </pic:spPr>
+                </pic:pic>
+              </a:graphicData>
+            </a:graphic>
+          </wp:inline>
+        </w:drawing>
+      </w:r>
+    </w:p>
+    <w:p>
+      <w:pPr>
+        <w:rPr>
+          <w:rFonts w:asciiTheme="majorHAnsi" w:hAnsiTheme="majorHAnsi" w:cs="Times New Roman"/>
+        </w:rPr>
+      </w:pPr>
+    </w:p>
+    <w:p>
+      <w:pPr>
+        <w:pStyle w:val="Heading2"/>
+        <w:rPr>
+          <w:rFonts w:cs="Times New Roman"/>
+        </w:rPr>
+      </w:pPr>
+      <w:bookmarkStart w:id="3" w:name="_Toc168071899"/>
+      <w:r>
+        <w:rPr>
+          <w:rFonts w:cs="Times New Roman"/>
+        </w:rPr>
+        <w:t>Clé de lecture du modèle de données</w:t>
       </w:r>
       <w:bookmarkEnd w:id="3"/>
     </w:p>
     <w:p>
       <w:pPr>
         <w:rPr>
-          <w:rFonts w:ascii="Times New Roman" w:hAnsi="Times New Roman" w:cs="Times New Roman"/>
+          <w:rFonts w:asciiTheme="majorHAnsi" w:hAnsiTheme="majorHAnsi" w:cs="Times New Roman"/>
+          <w:sz w:val="28"/>
+          <w:szCs w:val="28"/>
         </w:rPr>
       </w:pPr>
+      <w:r>
+        <w:rPr>
+          <w:rFonts w:asciiTheme="majorHAnsi" w:hAnsiTheme="majorHAnsi" w:cs="Times New Roman"/>
+          <w:sz w:val="28"/>
+          <w:szCs w:val="28"/>
+        </w:rPr>
+        <w:t>Une commande peut contenir plusieurs tablettes</w:t>
+      </w:r>
+      <w:r>
+        <w:rPr>
+          <w:rFonts w:asciiTheme="majorHAnsi" w:hAnsiTheme="majorHAnsi" w:cs="Times New Roman"/>
+          <w:sz w:val="28"/>
+          <w:szCs w:val="28"/>
+        </w:rPr>
+        <w:t>.</w:t>
+      </w:r>
     </w:p>
     <w:p>
       <w:pPr>
         <w:rPr>
-          <w:rFonts w:ascii="Times New Roman" w:hAnsi="Times New Roman" w:cs="Times New Roman"/>
+          <w:rFonts w:asciiTheme="majorHAnsi" w:hAnsiTheme="majorHAnsi" w:cs="Times New Roman"/>
+          <w:sz w:val="28"/>
+          <w:szCs w:val="28"/>
         </w:rPr>
       </w:pPr>
+      <w:r>
+        <w:rPr>
+          <w:rFonts w:asciiTheme="majorHAnsi" w:hAnsiTheme="majorHAnsi" w:cs="Times New Roman"/>
+          <w:sz w:val="28"/>
+          <w:szCs w:val="28"/>
+        </w:rPr>
+        <w:t>Une commande peut contenir plusieurs ordinateurs.</w:t>
+      </w:r>
     </w:p>
     <w:p>
       <w:pPr>
-        <w:pStyle w:val="Heading2"/>
-        <w:rPr>
-          <w:rFonts w:ascii="Times New Roman" w:hAnsi="Times New Roman" w:cs="Times New Roman"/>
+        <w:rPr>
+          <w:rFonts w:asciiTheme="majorHAnsi" w:hAnsiTheme="majorHAnsi" w:cs="Times New Roman"/>
+          <w:sz w:val="28"/>
+          <w:szCs w:val="28"/>
         </w:rPr>
       </w:pPr>
-      <w:bookmarkStart w:id="4" w:name="_Toc167954949"/>
       <w:r>
         <w:rPr>
-          <w:rFonts w:ascii="Times New Roman" w:hAnsi="Times New Roman" w:cs="Times New Roman"/>
-        </w:rPr>
-        <w:t>Clé de lecture du modèle de données</w:t>
+          <w:rFonts w:asciiTheme="majorHAnsi" w:hAnsiTheme="majorHAnsi" w:cs="Times New Roman"/>
+          <w:sz w:val="28"/>
+          <w:szCs w:val="28"/>
+        </w:rPr>
+        <w:t>Un client peut avoir plusieurs commandes (l’inverse s’applique aussi)</w:t>
       </w:r>
-      <w:bookmarkEnd w:id="4"/>
     </w:p>
     <w:p>
       <w:pPr>
         <w:rPr>
-          <w:rFonts w:ascii="Times New Roman" w:eastAsiaTheme="majorEastAsia" w:hAnsi="Times New Roman" w:cs="Times New Roman"/>
-          <w:color w:val="0F4761" w:themeColor="accent1" w:themeShade="BF"/>
-          <w:sz w:val="26"/>
-          <w:szCs w:val="26"/>
+          <w:rFonts w:asciiTheme="majorHAnsi" w:hAnsiTheme="majorHAnsi" w:cs="Times New Roman"/>
+          <w:sz w:val="28"/>
+          <w:szCs w:val="28"/>
         </w:rPr>
       </w:pPr>
       <w:r>
         <w:rPr>
-          <w:rFonts w:ascii="Times New Roman" w:hAnsi="Times New Roman" w:cs="Times New Roman"/>
+          <w:rFonts w:asciiTheme="majorHAnsi" w:hAnsiTheme="majorHAnsi" w:cs="Times New Roman"/>
+          <w:sz w:val="28"/>
+          <w:szCs w:val="28"/>
         </w:rPr>
         <w:br w:type="page"/>
       </w:r>
@@ -1959,90 +1964,114 @@
       <w:pPr>
         <w:pStyle w:val="Heading2"/>
         <w:rPr>
-          <w:rFonts w:ascii="Times New Roman" w:hAnsi="Times New Roman" w:cs="Times New Roman"/>
+          <w:rFonts w:cs="Times New Roman"/>
         </w:rPr>
       </w:pPr>
-      <w:bookmarkStart w:id="5" w:name="_Toc167954950"/>
+      <w:bookmarkStart w:id="4" w:name="_Toc168071900"/>
       <w:r>
         <w:rPr>
-          <w:rFonts w:ascii="Times New Roman" w:hAnsi="Times New Roman" w:cs="Times New Roman"/>
+          <w:rFonts w:cs="Times New Roman"/>
         </w:rPr>
         <w:lastRenderedPageBreak/>
         <w:t>Croquis d’écrans</w:t>
+      </w:r>
+      <w:bookmarkEnd w:id="4"/>
+    </w:p>
+    <w:p>
+      <w:pPr>
+        <w:rPr>
+          <w:rFonts w:asciiTheme="majorHAnsi" w:hAnsiTheme="majorHAnsi" w:cs="Times New Roman"/>
+        </w:rPr>
+      </w:pPr>
+    </w:p>
+    <w:p>
+      <w:pPr>
+        <w:rPr>
+          <w:rFonts w:asciiTheme="majorHAnsi" w:hAnsiTheme="majorHAnsi" w:cs="Times New Roman"/>
+        </w:rPr>
+      </w:pPr>
+    </w:p>
+    <w:p>
+      <w:pPr>
+        <w:rPr>
+          <w:rFonts w:asciiTheme="majorHAnsi" w:hAnsiTheme="majorHAnsi" w:cs="Times New Roman"/>
+        </w:rPr>
+      </w:pPr>
+    </w:p>
+    <w:p>
+      <w:pPr>
+        <w:rPr>
+          <w:rFonts w:asciiTheme="majorHAnsi" w:hAnsiTheme="majorHAnsi" w:cs="Times New Roman"/>
+          <w:b/>
+          <w:bCs/>
+          <w:u w:val="single"/>
+        </w:rPr>
+      </w:pPr>
+    </w:p>
+    <w:p>
+      <w:pPr>
+        <w:spacing w:after="160" w:line="259" w:lineRule="auto"/>
+        <w:rPr>
+          <w:rFonts w:asciiTheme="majorHAnsi" w:eastAsiaTheme="majorEastAsia" w:hAnsiTheme="majorHAnsi" w:cs="Times New Roman"/>
+          <w:color w:val="0F4761" w:themeColor="accent1" w:themeShade="BF"/>
+          <w:sz w:val="32"/>
+          <w:szCs w:val="32"/>
+        </w:rPr>
+      </w:pPr>
+      <w:bookmarkStart w:id="5" w:name="_Toc168071901"/>
+      <w:r>
+        <w:rPr>
+          <w:rFonts w:cs="Times New Roman"/>
+        </w:rPr>
+        <w:br w:type="page"/>
+      </w:r>
+    </w:p>
+    <w:p>
+      <w:pPr>
+        <w:pStyle w:val="Heading2"/>
+        <w:rPr>
+          <w:rFonts w:cs="Times New Roman"/>
+        </w:rPr>
+      </w:pPr>
+      <w:r>
+        <w:rPr>
+          <w:rFonts w:cs="Times New Roman"/>
+        </w:rPr>
+        <w:lastRenderedPageBreak/>
+        <w:t>Référence</w:t>
       </w:r>
       <w:bookmarkEnd w:id="5"/>
     </w:p>
     <w:p>
       <w:pPr>
         <w:rPr>
-          <w:rFonts w:ascii="Times New Roman" w:hAnsi="Times New Roman" w:cs="Times New Roman"/>
+          <w:rFonts w:asciiTheme="majorHAnsi" w:hAnsiTheme="majorHAnsi" w:cs="Times New Roman"/>
+        </w:rPr>
+      </w:pPr>
+      <w:r>
+        <w:rPr>
+          <w:rFonts w:asciiTheme="majorHAnsi" w:hAnsiTheme="majorHAnsi" w:cs="Times New Roman"/>
+        </w:rPr>
+        <w:t>La partie #1 de notre premier travail (pour la barre de navigation)</w:t>
+      </w:r>
+    </w:p>
+    <w:p>
+      <w:pPr>
+        <w:rPr>
+          <w:rFonts w:asciiTheme="majorHAnsi" w:hAnsiTheme="majorHAnsi" w:cs="Times New Roman"/>
         </w:rPr>
       </w:pPr>
     </w:p>
     <w:p>
       <w:pPr>
         <w:rPr>
-          <w:rFonts w:ascii="Times New Roman" w:hAnsi="Times New Roman" w:cs="Times New Roman"/>
-        </w:rPr>
-      </w:pPr>
-    </w:p>
-    <w:p>
-      <w:pPr>
-        <w:rPr>
-          <w:rFonts w:ascii="Times New Roman" w:hAnsi="Times New Roman" w:cs="Times New Roman"/>
-        </w:rPr>
-      </w:pPr>
-    </w:p>
-    <w:p>
-      <w:pPr>
-        <w:rPr>
-          <w:rFonts w:ascii="Times New Roman" w:hAnsi="Times New Roman" w:cs="Times New Roman"/>
-          <w:b/>
-          <w:bCs/>
-          <w:u w:val="single"/>
-        </w:rPr>
-      </w:pPr>
-    </w:p>
-    <w:p>
-      <w:pPr>
-        <w:pStyle w:val="Heading2"/>
-        <w:rPr>
-          <w:rFonts w:ascii="Times New Roman" w:hAnsi="Times New Roman" w:cs="Times New Roman"/>
-        </w:rPr>
-      </w:pPr>
-      <w:bookmarkStart w:id="6" w:name="_Toc167954951"/>
-      <w:r>
-        <w:rPr>
-          <w:rFonts w:ascii="Times New Roman" w:hAnsi="Times New Roman" w:cs="Times New Roman"/>
-        </w:rPr>
-        <w:t>Référence</w:t>
-      </w:r>
-      <w:bookmarkEnd w:id="6"/>
-    </w:p>
-    <w:p>
-      <w:pPr>
-        <w:rPr>
-          <w:rFonts w:ascii="Times New Roman" w:hAnsi="Times New Roman" w:cs="Times New Roman"/>
-        </w:rPr>
-      </w:pPr>
-    </w:p>
-    <w:p>
-      <w:pPr>
-        <w:rPr>
-          <w:rFonts w:ascii="Times New Roman" w:hAnsi="Times New Roman" w:cs="Times New Roman"/>
-        </w:rPr>
-      </w:pPr>
-    </w:p>
-    <w:p>
-      <w:pPr>
-        <w:rPr>
-          <w:rFonts w:ascii="Times New Roman" w:hAnsi="Times New Roman" w:cs="Times New Roman"/>
+          <w:rFonts w:asciiTheme="majorHAnsi" w:hAnsiTheme="majorHAnsi" w:cs="Times New Roman"/>
         </w:rPr>
       </w:pPr>
     </w:p>
     <w:sectPr>
-      <w:footerReference w:type="even" r:id="rId8"/>
-      <w:footerReference w:type="default" r:id="rId9"/>
+      <w:footerReference w:type="even" r:id="rId9"/>
+      <w:footerReference w:type="default" r:id="rId10"/>
       <w:pgSz w:w="12240" w:h="15840"/>
       <w:pgMar w:top="1440" w:right="1440" w:bottom="1440" w:left="1440" w:header="708" w:footer="708" w:gutter="0"/>
       <w:pgNumType w:start="0"/>

</xml_diff>

<commit_message>
Version finale de l'analyse sommaire
</commit_message>
<xml_diff>
--- a/TP3-Analyse-Sommaire.docx
+++ b/TP3-Analyse-Sommaire.docx
@@ -6,7 +6,6 @@
       <w:sdtPr>
         <w:rPr>
           <w:rFonts w:asciiTheme="majorHAnsi" w:hAnsiTheme="majorHAnsi" w:cs="Times New Roman"/>
-          <w:noProof/>
         </w:rPr>
         <w:id w:val="969324443"/>
         <w:docPartObj>
@@ -19,13 +18,11 @@
           <w:pPr>
             <w:rPr>
               <w:rFonts w:asciiTheme="majorHAnsi" w:hAnsiTheme="majorHAnsi" w:cs="Times New Roman"/>
-              <w:noProof/>
             </w:rPr>
           </w:pPr>
           <w:r>
             <w:rPr>
               <w:rFonts w:asciiTheme="majorHAnsi" w:hAnsiTheme="majorHAnsi" w:cs="Times New Roman"/>
-              <w:noProof/>
             </w:rPr>
             <w:drawing>
               <wp:anchor distT="0" distB="0" distL="114300" distR="114300" simplePos="0" relativeHeight="251660288" behindDoc="0" locked="0" layoutInCell="1" allowOverlap="1" wp14:anchorId="2B1279BB" wp14:editId="7ED4BB85">
@@ -86,7 +83,6 @@
           <w:r>
             <w:rPr>
               <w:rFonts w:asciiTheme="majorHAnsi" w:hAnsiTheme="majorHAnsi" w:cs="Times New Roman"/>
-              <w:noProof/>
               <w:lang w:eastAsia="zh-CN"/>
             </w:rPr>
             <mc:AlternateContent>
@@ -174,9 +170,6 @@
                                         <w:jc w:val="right"/>
                                       </w:pPr>
                                       <w:r>
-                                        <w:rPr>
-                                          <w:noProof/>
-                                        </w:rPr>
                                         <w:drawing>
                                           <wp:inline distT="0" distB="0" distL="0" distR="0" wp14:anchorId="541442D4" wp14:editId="2854AFA3">
                                             <wp:extent cx="3064112" cy="2045335"/>
@@ -398,7 +391,7 @@
                                         <w:pStyle w:val="NoSpacing"/>
                                         <w:rPr>
                                           <w:rFonts w:ascii="Times New Roman" w:hAnsi="Times New Roman" w:cs="Times New Roman"/>
-                                          <w:lang w:val="fr-FR"/>
+                                          <w:lang w:val="fr-CA"/>
                                         </w:rPr>
                                       </w:pPr>
                                     </w:p>
@@ -407,7 +400,7 @@
                                         <w:pStyle w:val="NoSpacing"/>
                                         <w:rPr>
                                           <w:rFonts w:ascii="Times New Roman" w:hAnsi="Times New Roman" w:cs="Times New Roman"/>
-                                          <w:lang w:val="fr-FR"/>
+                                          <w:lang w:val="fr-CA"/>
                                         </w:rPr>
                                       </w:pPr>
                                     </w:p>
@@ -416,20 +409,20 @@
                                         <w:pStyle w:val="NoSpacing"/>
                                         <w:rPr>
                                           <w:rFonts w:ascii="Times New Roman" w:hAnsi="Times New Roman" w:cs="Times New Roman"/>
-                                          <w:lang w:val="fr-FR"/>
+                                          <w:lang w:val="fr-CA"/>
                                         </w:rPr>
                                       </w:pPr>
                                       <w:r>
                                         <w:rPr>
                                           <w:rFonts w:ascii="Times New Roman" w:hAnsi="Times New Roman" w:cs="Times New Roman"/>
-                                          <w:lang w:val="fr-FR"/>
+                                          <w:lang w:val="fr-CA"/>
                                         </w:rPr>
                                         <w:t>Nom 1</w:t>
                                       </w:r>
                                       <w:r>
                                         <w:rPr>
                                           <w:rFonts w:ascii="Times New Roman" w:hAnsi="Times New Roman" w:cs="Times New Roman"/>
-                                          <w:lang w:val="fr-FR"/>
+                                          <w:lang w:val="fr-CA"/>
                                         </w:rPr>
                                         <w:tab/>
                                         <w:t>Emmanuel El-Agha</w:t>
@@ -440,20 +433,20 @@
                                         <w:pStyle w:val="NoSpacing"/>
                                         <w:rPr>
                                           <w:rFonts w:ascii="Times New Roman" w:hAnsi="Times New Roman" w:cs="Times New Roman"/>
-                                          <w:lang w:val="fr-FR"/>
+                                          <w:lang w:val="fr-CA"/>
                                         </w:rPr>
                                       </w:pPr>
                                       <w:r>
                                         <w:rPr>
                                           <w:rFonts w:ascii="Times New Roman" w:hAnsi="Times New Roman" w:cs="Times New Roman"/>
-                                          <w:lang w:val="fr-FR"/>
+                                          <w:lang w:val="fr-CA"/>
                                         </w:rPr>
                                         <w:t>DA 1</w:t>
                                       </w:r>
                                       <w:r>
                                         <w:rPr>
                                           <w:rFonts w:ascii="Times New Roman" w:hAnsi="Times New Roman" w:cs="Times New Roman"/>
-                                          <w:lang w:val="fr-FR"/>
+                                          <w:lang w:val="fr-CA"/>
                                         </w:rPr>
                                         <w:tab/>
                                         <w:t>2278542</w:t>
@@ -464,7 +457,7 @@
                                         <w:pStyle w:val="NoSpacing"/>
                                         <w:rPr>
                                           <w:rFonts w:ascii="Times New Roman" w:hAnsi="Times New Roman" w:cs="Times New Roman"/>
-                                          <w:lang w:val="fr-FR"/>
+                                          <w:lang w:val="fr-CA"/>
                                         </w:rPr>
                                       </w:pPr>
                                     </w:p>
@@ -473,29 +466,20 @@
                                         <w:pStyle w:val="NoSpacing"/>
                                         <w:rPr>
                                           <w:rFonts w:ascii="Times New Roman" w:hAnsi="Times New Roman" w:cs="Times New Roman"/>
-                                          <w:lang w:val="de-DE"/>
+                                          <w:lang w:val="fr-CA"/>
                                         </w:rPr>
                                       </w:pPr>
-                                      <w:proofErr w:type="spellStart"/>
                                       <w:r>
                                         <w:rPr>
                                           <w:rFonts w:ascii="Times New Roman" w:hAnsi="Times New Roman" w:cs="Times New Roman"/>
-                                          <w:lang w:val="de-DE"/>
+                                          <w:lang w:val="fr-CA"/>
                                         </w:rPr>
-                                        <w:t>Nom</w:t>
-                                      </w:r>
-                                      <w:proofErr w:type="spellEnd"/>
-                                      <w:r>
-                                        <w:rPr>
-                                          <w:rFonts w:ascii="Times New Roman" w:hAnsi="Times New Roman" w:cs="Times New Roman"/>
-                                          <w:lang w:val="de-DE"/>
-                                        </w:rPr>
-                                        <w:t xml:space="preserve"> 2</w:t>
+                                        <w:t>Nom 2</w:t>
                                       </w:r>
                                       <w:r>
                                         <w:rPr>
                                           <w:rFonts w:ascii="Times New Roman" w:hAnsi="Times New Roman" w:cs="Times New Roman"/>
-                                          <w:lang w:val="de-DE"/>
+                                          <w:lang w:val="fr-CA"/>
                                         </w:rPr>
                                         <w:tab/>
                                       </w:r>
@@ -503,7 +487,7 @@
                                       <w:r>
                                         <w:rPr>
                                           <w:rFonts w:ascii="Times New Roman" w:hAnsi="Times New Roman" w:cs="Times New Roman"/>
-                                          <w:lang w:val="de-DE"/>
+                                          <w:lang w:val="fr-CA"/>
                                         </w:rPr>
                                         <w:t>Veliana</w:t>
                                       </w:r>
@@ -511,7 +495,7 @@
                                       <w:r>
                                         <w:rPr>
                                           <w:rFonts w:ascii="Times New Roman" w:hAnsi="Times New Roman" w:cs="Times New Roman"/>
-                                          <w:lang w:val="de-DE"/>
+                                          <w:lang w:val="fr-CA"/>
                                         </w:rPr>
                                         <w:t xml:space="preserve"> </w:t>
                                       </w:r>
@@ -519,7 +503,7 @@
                                       <w:r>
                                         <w:rPr>
                                           <w:rFonts w:ascii="Times New Roman" w:hAnsi="Times New Roman" w:cs="Times New Roman"/>
-                                          <w:lang w:val="de-DE"/>
+                                          <w:lang w:val="fr-CA"/>
                                         </w:rPr>
                                         <w:t>Miteva</w:t>
                                       </w:r>
@@ -530,20 +514,20 @@
                                         <w:pStyle w:val="NoSpacing"/>
                                         <w:rPr>
                                           <w:rFonts w:ascii="Times New Roman" w:hAnsi="Times New Roman" w:cs="Times New Roman"/>
-                                          <w:lang w:val="de-DE"/>
+                                          <w:lang w:val="fr-CA"/>
                                         </w:rPr>
                                       </w:pPr>
                                       <w:r>
                                         <w:rPr>
                                           <w:rFonts w:ascii="Times New Roman" w:hAnsi="Times New Roman" w:cs="Times New Roman"/>
-                                          <w:lang w:val="de-DE"/>
+                                          <w:lang w:val="fr-CA"/>
                                         </w:rPr>
                                         <w:t>DA 2</w:t>
                                       </w:r>
                                       <w:r>
                                         <w:rPr>
                                           <w:rFonts w:ascii="Times New Roman" w:hAnsi="Times New Roman" w:cs="Times New Roman"/>
-                                          <w:lang w:val="de-DE"/>
+                                          <w:lang w:val="fr-CA"/>
                                         </w:rPr>
                                         <w:tab/>
                                         <w:t>2374935</w:t>
@@ -553,7 +537,7 @@
                                       <w:pPr>
                                         <w:pStyle w:val="NoSpacing"/>
                                         <w:rPr>
-                                          <w:lang w:val="de-DE"/>
+                                          <w:lang w:val="fr-CA"/>
                                         </w:rPr>
                                       </w:pPr>
                                     </w:p>
@@ -571,10 +555,6 @@
                                     <w:p>
                                       <w:pPr>
                                         <w:jc w:val="right"/>
-                                        <w:rPr>
-                                          <w:noProof/>
-                                          <w:lang w:val="de-DE"/>
-                                        </w:rPr>
                                       </w:pPr>
                                     </w:p>
                                   </w:tc>
@@ -591,20 +571,14 @@
                                           <w:color w:val="E97132" w:themeColor="accent2"/>
                                           <w:sz w:val="26"/>
                                           <w:szCs w:val="26"/>
-                                          <w:lang w:val="de-DE"/>
+                                          <w:lang w:val="fr-CA"/>
                                         </w:rPr>
                                       </w:pPr>
                                     </w:p>
                                   </w:tc>
                                 </w:tr>
                               </w:tbl>
-                              <w:p>
-                                <w:pPr>
-                                  <w:rPr>
-                                    <w:lang w:val="de-DE"/>
-                                  </w:rPr>
-                                </w:pPr>
-                              </w:p>
+                              <w:p/>
                             </w:txbxContent>
                           </wps:txbx>
                           <wps:bodyPr rot="0" spcFirstLastPara="0" vertOverflow="overflow" horzOverflow="overflow" vert="horz" wrap="square" lIns="0" tIns="0" rIns="0" bIns="0" numCol="1" spcCol="0" rtlCol="0" fromWordArt="0" anchor="ctr" anchorCtr="0" forceAA="0" compatLnSpc="1">
@@ -667,9 +641,6 @@
                                   <w:jc w:val="right"/>
                                 </w:pPr>
                                 <w:r>
-                                  <w:rPr>
-                                    <w:noProof/>
-                                  </w:rPr>
                                   <w:drawing>
                                     <wp:inline distT="0" distB="0" distL="0" distR="0" wp14:anchorId="541442D4" wp14:editId="2854AFA3">
                                       <wp:extent cx="3064112" cy="2045335"/>
@@ -891,7 +862,7 @@
                                   <w:pStyle w:val="NoSpacing"/>
                                   <w:rPr>
                                     <w:rFonts w:ascii="Times New Roman" w:hAnsi="Times New Roman" w:cs="Times New Roman"/>
-                                    <w:lang w:val="fr-FR"/>
+                                    <w:lang w:val="fr-CA"/>
                                   </w:rPr>
                                 </w:pPr>
                               </w:p>
@@ -900,7 +871,7 @@
                                   <w:pStyle w:val="NoSpacing"/>
                                   <w:rPr>
                                     <w:rFonts w:ascii="Times New Roman" w:hAnsi="Times New Roman" w:cs="Times New Roman"/>
-                                    <w:lang w:val="fr-FR"/>
+                                    <w:lang w:val="fr-CA"/>
                                   </w:rPr>
                                 </w:pPr>
                               </w:p>
@@ -909,20 +880,20 @@
                                   <w:pStyle w:val="NoSpacing"/>
                                   <w:rPr>
                                     <w:rFonts w:ascii="Times New Roman" w:hAnsi="Times New Roman" w:cs="Times New Roman"/>
-                                    <w:lang w:val="fr-FR"/>
+                                    <w:lang w:val="fr-CA"/>
                                   </w:rPr>
                                 </w:pPr>
                                 <w:r>
                                   <w:rPr>
                                     <w:rFonts w:ascii="Times New Roman" w:hAnsi="Times New Roman" w:cs="Times New Roman"/>
-                                    <w:lang w:val="fr-FR"/>
+                                    <w:lang w:val="fr-CA"/>
                                   </w:rPr>
                                   <w:t>Nom 1</w:t>
                                 </w:r>
                                 <w:r>
                                   <w:rPr>
                                     <w:rFonts w:ascii="Times New Roman" w:hAnsi="Times New Roman" w:cs="Times New Roman"/>
-                                    <w:lang w:val="fr-FR"/>
+                                    <w:lang w:val="fr-CA"/>
                                   </w:rPr>
                                   <w:tab/>
                                   <w:t>Emmanuel El-Agha</w:t>
@@ -933,20 +904,20 @@
                                   <w:pStyle w:val="NoSpacing"/>
                                   <w:rPr>
                                     <w:rFonts w:ascii="Times New Roman" w:hAnsi="Times New Roman" w:cs="Times New Roman"/>
-                                    <w:lang w:val="fr-FR"/>
+                                    <w:lang w:val="fr-CA"/>
                                   </w:rPr>
                                 </w:pPr>
                                 <w:r>
                                   <w:rPr>
                                     <w:rFonts w:ascii="Times New Roman" w:hAnsi="Times New Roman" w:cs="Times New Roman"/>
-                                    <w:lang w:val="fr-FR"/>
+                                    <w:lang w:val="fr-CA"/>
                                   </w:rPr>
                                   <w:t>DA 1</w:t>
                                 </w:r>
                                 <w:r>
                                   <w:rPr>
                                     <w:rFonts w:ascii="Times New Roman" w:hAnsi="Times New Roman" w:cs="Times New Roman"/>
-                                    <w:lang w:val="fr-FR"/>
+                                    <w:lang w:val="fr-CA"/>
                                   </w:rPr>
                                   <w:tab/>
                                   <w:t>2278542</w:t>
@@ -957,7 +928,7 @@
                                   <w:pStyle w:val="NoSpacing"/>
                                   <w:rPr>
                                     <w:rFonts w:ascii="Times New Roman" w:hAnsi="Times New Roman" w:cs="Times New Roman"/>
-                                    <w:lang w:val="fr-FR"/>
+                                    <w:lang w:val="fr-CA"/>
                                   </w:rPr>
                                 </w:pPr>
                               </w:p>
@@ -966,29 +937,20 @@
                                   <w:pStyle w:val="NoSpacing"/>
                                   <w:rPr>
                                     <w:rFonts w:ascii="Times New Roman" w:hAnsi="Times New Roman" w:cs="Times New Roman"/>
-                                    <w:lang w:val="de-DE"/>
+                                    <w:lang w:val="fr-CA"/>
                                   </w:rPr>
                                 </w:pPr>
-                                <w:proofErr w:type="spellStart"/>
                                 <w:r>
                                   <w:rPr>
                                     <w:rFonts w:ascii="Times New Roman" w:hAnsi="Times New Roman" w:cs="Times New Roman"/>
-                                    <w:lang w:val="de-DE"/>
+                                    <w:lang w:val="fr-CA"/>
                                   </w:rPr>
-                                  <w:t>Nom</w:t>
-                                </w:r>
-                                <w:proofErr w:type="spellEnd"/>
-                                <w:r>
-                                  <w:rPr>
-                                    <w:rFonts w:ascii="Times New Roman" w:hAnsi="Times New Roman" w:cs="Times New Roman"/>
-                                    <w:lang w:val="de-DE"/>
-                                  </w:rPr>
-                                  <w:t xml:space="preserve"> 2</w:t>
+                                  <w:t>Nom 2</w:t>
                                 </w:r>
                                 <w:r>
                                   <w:rPr>
                                     <w:rFonts w:ascii="Times New Roman" w:hAnsi="Times New Roman" w:cs="Times New Roman"/>
-                                    <w:lang w:val="de-DE"/>
+                                    <w:lang w:val="fr-CA"/>
                                   </w:rPr>
                                   <w:tab/>
                                 </w:r>
@@ -996,7 +958,7 @@
                                 <w:r>
                                   <w:rPr>
                                     <w:rFonts w:ascii="Times New Roman" w:hAnsi="Times New Roman" w:cs="Times New Roman"/>
-                                    <w:lang w:val="de-DE"/>
+                                    <w:lang w:val="fr-CA"/>
                                   </w:rPr>
                                   <w:t>Veliana</w:t>
                                 </w:r>
@@ -1004,7 +966,7 @@
                                 <w:r>
                                   <w:rPr>
                                     <w:rFonts w:ascii="Times New Roman" w:hAnsi="Times New Roman" w:cs="Times New Roman"/>
-                                    <w:lang w:val="de-DE"/>
+                                    <w:lang w:val="fr-CA"/>
                                   </w:rPr>
                                   <w:t xml:space="preserve"> </w:t>
                                 </w:r>
@@ -1012,7 +974,7 @@
                                 <w:r>
                                   <w:rPr>
                                     <w:rFonts w:ascii="Times New Roman" w:hAnsi="Times New Roman" w:cs="Times New Roman"/>
-                                    <w:lang w:val="de-DE"/>
+                                    <w:lang w:val="fr-CA"/>
                                   </w:rPr>
                                   <w:t>Miteva</w:t>
                                 </w:r>
@@ -1023,20 +985,20 @@
                                   <w:pStyle w:val="NoSpacing"/>
                                   <w:rPr>
                                     <w:rFonts w:ascii="Times New Roman" w:hAnsi="Times New Roman" w:cs="Times New Roman"/>
-                                    <w:lang w:val="de-DE"/>
+                                    <w:lang w:val="fr-CA"/>
                                   </w:rPr>
                                 </w:pPr>
                                 <w:r>
                                   <w:rPr>
                                     <w:rFonts w:ascii="Times New Roman" w:hAnsi="Times New Roman" w:cs="Times New Roman"/>
-                                    <w:lang w:val="de-DE"/>
+                                    <w:lang w:val="fr-CA"/>
                                   </w:rPr>
                                   <w:t>DA 2</w:t>
                                 </w:r>
                                 <w:r>
                                   <w:rPr>
                                     <w:rFonts w:ascii="Times New Roman" w:hAnsi="Times New Roman" w:cs="Times New Roman"/>
-                                    <w:lang w:val="de-DE"/>
+                                    <w:lang w:val="fr-CA"/>
                                   </w:rPr>
                                   <w:tab/>
                                   <w:t>2374935</w:t>
@@ -1046,7 +1008,7 @@
                                 <w:pPr>
                                   <w:pStyle w:val="NoSpacing"/>
                                   <w:rPr>
-                                    <w:lang w:val="de-DE"/>
+                                    <w:lang w:val="fr-CA"/>
                                   </w:rPr>
                                 </w:pPr>
                               </w:p>
@@ -1064,10 +1026,6 @@
                               <w:p>
                                 <w:pPr>
                                   <w:jc w:val="right"/>
-                                  <w:rPr>
-                                    <w:noProof/>
-                                    <w:lang w:val="de-DE"/>
-                                  </w:rPr>
                                 </w:pPr>
                               </w:p>
                             </w:tc>
@@ -1084,20 +1042,14 @@
                                     <w:color w:val="E97132" w:themeColor="accent2"/>
                                     <w:sz w:val="26"/>
                                     <w:szCs w:val="26"/>
-                                    <w:lang w:val="de-DE"/>
+                                    <w:lang w:val="fr-CA"/>
                                   </w:rPr>
                                 </w:pPr>
                               </w:p>
                             </w:tc>
                           </w:tr>
                         </w:tbl>
-                        <w:p>
-                          <w:pPr>
-                            <w:rPr>
-                              <w:lang w:val="de-DE"/>
-                            </w:rPr>
-                          </w:pPr>
-                        </w:p>
+                        <w:p/>
                       </w:txbxContent>
                     </v:textbox>
                     <w10:wrap anchorx="page" anchory="page"/>
@@ -1109,7 +1061,6 @@
           <w:r>
             <w:rPr>
               <w:rFonts w:asciiTheme="majorHAnsi" w:hAnsiTheme="majorHAnsi" w:cs="Times New Roman"/>
-              <w:noProof/>
             </w:rPr>
             <w:br w:type="page"/>
           </w:r>
@@ -1119,7 +1070,7 @@
     <w:sdt>
       <w:sdtPr>
         <w:rPr>
-          <w:rFonts w:eastAsiaTheme="minorHAnsi" w:cs="Times New Roman"/>
+          <w:rFonts w:asciiTheme="minorHAnsi" w:eastAsiaTheme="minorHAnsi" w:hAnsiTheme="minorHAnsi" w:cs="Times New Roman"/>
           <w:b w:val="0"/>
           <w:bCs w:val="0"/>
           <w:color w:val="auto"/>
@@ -1133,22 +1084,19 @@
           <w:docPartUnique/>
         </w:docPartObj>
       </w:sdtPr>
-      <w:sdtEndPr>
-        <w:rPr>
-          <w:noProof/>
-        </w:rPr>
-      </w:sdtEndPr>
       <w:sdtContent>
         <w:p>
           <w:pPr>
             <w:pStyle w:val="TOCHeading"/>
             <w:rPr>
               <w:rFonts w:cs="Times New Roman"/>
+              <w:lang w:val="fr-CA"/>
             </w:rPr>
           </w:pPr>
           <w:r>
             <w:rPr>
               <w:rFonts w:cs="Times New Roman"/>
+              <w:lang w:val="fr-CA"/>
             </w:rPr>
             <w:t>Table des matières</w:t>
           </w:r>
@@ -1164,11 +1112,10 @@
               <w:b w:val="0"/>
               <w:bCs w:val="0"/>
               <w:caps w:val="0"/>
-              <w:noProof/>
               <w:kern w:val="2"/>
               <w:sz w:val="24"/>
               <w:szCs w:val="24"/>
-              <w:lang w:val="en-CA" w:eastAsia="en-CA"/>
+              <w:lang w:eastAsia="en-CA"/>
               <w14:ligatures w14:val="standardContextual"/>
             </w:rPr>
           </w:pPr>
@@ -1199,54 +1146,46 @@
               <w:rPr>
                 <w:rStyle w:val="Hyperlink"/>
                 <w:rFonts w:cs="Times New Roman"/>
-                <w:noProof/>
               </w:rPr>
               <w:t>TP3 – Application Web – Livrable 1</w:t>
             </w:r>
             <w:r>
               <w:rPr>
-                <w:noProof/>
                 <w:webHidden/>
               </w:rPr>
               <w:tab/>
             </w:r>
             <w:r>
               <w:rPr>
-                <w:noProof/>
                 <w:webHidden/>
               </w:rPr>
               <w:fldChar w:fldCharType="begin"/>
             </w:r>
             <w:r>
               <w:rPr>
-                <w:noProof/>
                 <w:webHidden/>
               </w:rPr>
               <w:instrText xml:space="preserve"> PAGEREF _Toc168071896 \h </w:instrText>
             </w:r>
             <w:r>
               <w:rPr>
-                <w:noProof/>
                 <w:webHidden/>
               </w:rPr>
             </w:r>
             <w:r>
               <w:rPr>
-                <w:noProof/>
                 <w:webHidden/>
               </w:rPr>
               <w:fldChar w:fldCharType="separate"/>
             </w:r>
             <w:r>
               <w:rPr>
-                <w:noProof/>
                 <w:webHidden/>
               </w:rPr>
               <w:t>2</w:t>
             </w:r>
             <w:r>
               <w:rPr>
-                <w:noProof/>
                 <w:webHidden/>
               </w:rPr>
               <w:fldChar w:fldCharType="end"/>
@@ -1262,11 +1201,10 @@
             <w:rPr>
               <w:rFonts w:eastAsiaTheme="minorEastAsia" w:cstheme="minorBidi"/>
               <w:smallCaps w:val="0"/>
-              <w:noProof/>
               <w:kern w:val="2"/>
               <w:sz w:val="24"/>
               <w:szCs w:val="24"/>
-              <w:lang w:val="en-CA" w:eastAsia="en-CA"/>
+              <w:lang w:eastAsia="en-CA"/>
               <w14:ligatures w14:val="standardContextual"/>
             </w:rPr>
           </w:pPr>
@@ -1275,54 +1213,46 @@
               <w:rPr>
                 <w:rStyle w:val="Hyperlink"/>
                 <w:rFonts w:cs="Times New Roman"/>
-                <w:noProof/>
               </w:rPr>
               <w:t>Nature du projet</w:t>
             </w:r>
             <w:r>
               <w:rPr>
-                <w:noProof/>
                 <w:webHidden/>
               </w:rPr>
               <w:tab/>
             </w:r>
             <w:r>
               <w:rPr>
-                <w:noProof/>
                 <w:webHidden/>
               </w:rPr>
               <w:fldChar w:fldCharType="begin"/>
             </w:r>
             <w:r>
               <w:rPr>
-                <w:noProof/>
                 <w:webHidden/>
               </w:rPr>
               <w:instrText xml:space="preserve"> PAGEREF _Toc168071897 \h </w:instrText>
             </w:r>
             <w:r>
               <w:rPr>
-                <w:noProof/>
                 <w:webHidden/>
               </w:rPr>
             </w:r>
             <w:r>
               <w:rPr>
-                <w:noProof/>
                 <w:webHidden/>
               </w:rPr>
               <w:fldChar w:fldCharType="separate"/>
             </w:r>
             <w:r>
               <w:rPr>
-                <w:noProof/>
                 <w:webHidden/>
               </w:rPr>
               <w:t>2</w:t>
             </w:r>
             <w:r>
               <w:rPr>
-                <w:noProof/>
                 <w:webHidden/>
               </w:rPr>
               <w:fldChar w:fldCharType="end"/>
@@ -1338,11 +1268,10 @@
             <w:rPr>
               <w:rFonts w:eastAsiaTheme="minorEastAsia" w:cstheme="minorBidi"/>
               <w:smallCaps w:val="0"/>
-              <w:noProof/>
               <w:kern w:val="2"/>
               <w:sz w:val="24"/>
               <w:szCs w:val="24"/>
-              <w:lang w:val="en-CA" w:eastAsia="en-CA"/>
+              <w:lang w:eastAsia="en-CA"/>
               <w14:ligatures w14:val="standardContextual"/>
             </w:rPr>
           </w:pPr>
@@ -1351,54 +1280,46 @@
               <w:rPr>
                 <w:rStyle w:val="Hyperlink"/>
                 <w:rFonts w:cs="Times New Roman"/>
-                <w:noProof/>
               </w:rPr>
               <w:t>Modèle de données logique</w:t>
             </w:r>
             <w:r>
               <w:rPr>
-                <w:noProof/>
                 <w:webHidden/>
               </w:rPr>
               <w:tab/>
             </w:r>
             <w:r>
               <w:rPr>
-                <w:noProof/>
                 <w:webHidden/>
               </w:rPr>
               <w:fldChar w:fldCharType="begin"/>
             </w:r>
             <w:r>
               <w:rPr>
-                <w:noProof/>
                 <w:webHidden/>
               </w:rPr>
               <w:instrText xml:space="preserve"> PAGEREF _Toc168071898 \h </w:instrText>
             </w:r>
             <w:r>
               <w:rPr>
-                <w:noProof/>
                 <w:webHidden/>
               </w:rPr>
             </w:r>
             <w:r>
               <w:rPr>
-                <w:noProof/>
                 <w:webHidden/>
               </w:rPr>
               <w:fldChar w:fldCharType="separate"/>
             </w:r>
             <w:r>
               <w:rPr>
-                <w:noProof/>
                 <w:webHidden/>
               </w:rPr>
               <w:t>3</w:t>
             </w:r>
             <w:r>
               <w:rPr>
-                <w:noProof/>
                 <w:webHidden/>
               </w:rPr>
               <w:fldChar w:fldCharType="end"/>
@@ -1414,11 +1335,10 @@
             <w:rPr>
               <w:rFonts w:eastAsiaTheme="minorEastAsia" w:cstheme="minorBidi"/>
               <w:smallCaps w:val="0"/>
-              <w:noProof/>
               <w:kern w:val="2"/>
               <w:sz w:val="24"/>
               <w:szCs w:val="24"/>
-              <w:lang w:val="en-CA" w:eastAsia="en-CA"/>
+              <w:lang w:eastAsia="en-CA"/>
               <w14:ligatures w14:val="standardContextual"/>
             </w:rPr>
           </w:pPr>
@@ -1427,54 +1347,46 @@
               <w:rPr>
                 <w:rStyle w:val="Hyperlink"/>
                 <w:rFonts w:cs="Times New Roman"/>
-                <w:noProof/>
               </w:rPr>
               <w:t>Clé de lecture du modèle de données</w:t>
             </w:r>
             <w:r>
               <w:rPr>
-                <w:noProof/>
                 <w:webHidden/>
               </w:rPr>
               <w:tab/>
             </w:r>
             <w:r>
               <w:rPr>
-                <w:noProof/>
                 <w:webHidden/>
               </w:rPr>
               <w:fldChar w:fldCharType="begin"/>
             </w:r>
             <w:r>
               <w:rPr>
-                <w:noProof/>
                 <w:webHidden/>
               </w:rPr>
               <w:instrText xml:space="preserve"> PAGEREF _Toc168071899 \h </w:instrText>
             </w:r>
             <w:r>
               <w:rPr>
-                <w:noProof/>
                 <w:webHidden/>
               </w:rPr>
             </w:r>
             <w:r>
               <w:rPr>
-                <w:noProof/>
                 <w:webHidden/>
               </w:rPr>
               <w:fldChar w:fldCharType="separate"/>
             </w:r>
             <w:r>
               <w:rPr>
-                <w:noProof/>
                 <w:webHidden/>
               </w:rPr>
               <w:t>3</w:t>
             </w:r>
             <w:r>
               <w:rPr>
-                <w:noProof/>
                 <w:webHidden/>
               </w:rPr>
               <w:fldChar w:fldCharType="end"/>
@@ -1490,11 +1402,10 @@
             <w:rPr>
               <w:rFonts w:eastAsiaTheme="minorEastAsia" w:cstheme="minorBidi"/>
               <w:smallCaps w:val="0"/>
-              <w:noProof/>
               <w:kern w:val="2"/>
               <w:sz w:val="24"/>
               <w:szCs w:val="24"/>
-              <w:lang w:val="en-CA" w:eastAsia="en-CA"/>
+              <w:lang w:eastAsia="en-CA"/>
               <w14:ligatures w14:val="standardContextual"/>
             </w:rPr>
           </w:pPr>
@@ -1503,54 +1414,46 @@
               <w:rPr>
                 <w:rStyle w:val="Hyperlink"/>
                 <w:rFonts w:cs="Times New Roman"/>
-                <w:noProof/>
               </w:rPr>
               <w:t>Croquis d’écrans</w:t>
             </w:r>
             <w:r>
               <w:rPr>
-                <w:noProof/>
                 <w:webHidden/>
               </w:rPr>
               <w:tab/>
             </w:r>
             <w:r>
               <w:rPr>
-                <w:noProof/>
                 <w:webHidden/>
               </w:rPr>
               <w:fldChar w:fldCharType="begin"/>
             </w:r>
             <w:r>
               <w:rPr>
-                <w:noProof/>
                 <w:webHidden/>
               </w:rPr>
               <w:instrText xml:space="preserve"> PAGEREF _Toc168071900 \h </w:instrText>
             </w:r>
             <w:r>
               <w:rPr>
-                <w:noProof/>
                 <w:webHidden/>
               </w:rPr>
             </w:r>
             <w:r>
               <w:rPr>
-                <w:noProof/>
                 <w:webHidden/>
               </w:rPr>
               <w:fldChar w:fldCharType="separate"/>
             </w:r>
             <w:r>
               <w:rPr>
-                <w:noProof/>
                 <w:webHidden/>
               </w:rPr>
               <w:t>4</w:t>
             </w:r>
             <w:r>
               <w:rPr>
-                <w:noProof/>
                 <w:webHidden/>
               </w:rPr>
               <w:fldChar w:fldCharType="end"/>
@@ -1566,11 +1469,10 @@
             <w:rPr>
               <w:rFonts w:eastAsiaTheme="minorEastAsia" w:cstheme="minorBidi"/>
               <w:smallCaps w:val="0"/>
-              <w:noProof/>
               <w:kern w:val="2"/>
               <w:sz w:val="24"/>
               <w:szCs w:val="24"/>
-              <w:lang w:val="en-CA" w:eastAsia="en-CA"/>
+              <w:lang w:eastAsia="en-CA"/>
               <w14:ligatures w14:val="standardContextual"/>
             </w:rPr>
           </w:pPr>
@@ -1579,54 +1481,46 @@
               <w:rPr>
                 <w:rStyle w:val="Hyperlink"/>
                 <w:rFonts w:cs="Times New Roman"/>
-                <w:noProof/>
               </w:rPr>
               <w:t>Référence</w:t>
             </w:r>
             <w:r>
               <w:rPr>
-                <w:noProof/>
                 <w:webHidden/>
               </w:rPr>
               <w:tab/>
             </w:r>
             <w:r>
               <w:rPr>
-                <w:noProof/>
                 <w:webHidden/>
               </w:rPr>
               <w:fldChar w:fldCharType="begin"/>
             </w:r>
             <w:r>
               <w:rPr>
-                <w:noProof/>
                 <w:webHidden/>
               </w:rPr>
               <w:instrText xml:space="preserve"> PAGEREF _Toc168071901 \h </w:instrText>
             </w:r>
             <w:r>
               <w:rPr>
-                <w:noProof/>
                 <w:webHidden/>
               </w:rPr>
             </w:r>
             <w:r>
               <w:rPr>
-                <w:noProof/>
                 <w:webHidden/>
               </w:rPr>
               <w:fldChar w:fldCharType="separate"/>
             </w:r>
             <w:r>
               <w:rPr>
-                <w:noProof/>
                 <w:webHidden/>
               </w:rPr>
               <w:t>4</w:t>
             </w:r>
             <w:r>
               <w:rPr>
-                <w:noProof/>
                 <w:webHidden/>
               </w:rPr>
               <w:fldChar w:fldCharType="end"/>
@@ -1644,7 +1538,6 @@
               <w:rFonts w:asciiTheme="majorHAnsi" w:hAnsiTheme="majorHAnsi" w:cs="Times New Roman"/>
               <w:b/>
               <w:bCs/>
-              <w:noProof/>
             </w:rPr>
             <w:fldChar w:fldCharType="end"/>
           </w:r>
@@ -1756,14 +1649,12 @@
         </w:rPr>
         <w:t xml:space="preserve">. De plus, les deux dernières intitulées « commande » et « client » contiennent elles aussi des informations sur les commandes et les clients. Quant à la base de données, celle-ci est composée de 4 tables qui elles ont les mêmes noms que les 4 pages mentionnées ci-haut. Les informations de ces dernières sont donc </w:t>
       </w:r>
-      <w:proofErr w:type="gramStart"/>
-      <w:r>
-        <w:rPr>
-          <w:rFonts w:asciiTheme="majorHAnsi" w:hAnsiTheme="majorHAnsi" w:cs="Times New Roman"/>
-        </w:rPr>
-        <w:t>stockés</w:t>
-      </w:r>
-      <w:proofErr w:type="gramEnd"/>
+      <w:r>
+        <w:rPr>
+          <w:rFonts w:asciiTheme="majorHAnsi" w:hAnsiTheme="majorHAnsi" w:cs="Times New Roman"/>
+        </w:rPr>
+        <w:t>stockées</w:t>
+      </w:r>
       <w:r>
         <w:rPr>
           <w:rFonts w:asciiTheme="majorHAnsi" w:hAnsiTheme="majorHAnsi" w:cs="Times New Roman"/>
@@ -1808,11 +1699,8 @@
         </w:rPr>
       </w:pPr>
       <w:r>
-        <w:rPr>
-          <w:noProof/>
-        </w:rPr>
         <w:drawing>
-          <wp:inline distT="0" distB="0" distL="0" distR="0" wp14:anchorId="59B9F127" wp14:editId="6C401F5B">
+          <wp:inline distT="0" distB="0" distL="0" distR="0" wp14:anchorId="59B9F127" wp14:editId="230CA9D4">
             <wp:extent cx="5943600" cy="3681095"/>
             <wp:effectExtent l="0" t="0" r="0" b="0"/>
             <wp:docPr id="1888938138" name="Picture 2" descr="A diagram of a computer&#10;&#10;Description automatically generated"/>
@@ -1870,6 +1758,86 @@
     </w:p>
     <w:p>
       <w:pPr>
+        <w:rPr>
+          <w:rFonts w:asciiTheme="majorHAnsi" w:hAnsiTheme="majorHAnsi" w:cs="Times New Roman"/>
+        </w:rPr>
+      </w:pPr>
+      <w:r>
+        <w:rPr>
+          <w:rFonts w:asciiTheme="majorHAnsi" w:hAnsiTheme="majorHAnsi" w:cs="Times New Roman"/>
+        </w:rPr>
+        <w:t xml:space="preserve">La table « tablette » contient toutes les informations sur les tablettes vendues (son prix, sa couleur, sa marque, son nombre de caméras et une description montrant sa taille de stockage, la taille de l’écran, etc.) ainsi que la clé primaire « numéro » qui facilite l’identification de la tablette en y accordant un numéro. La table « Ordinateurs » contient aussi les mêmes informations que cette dernière (« description » contient </w:t>
+      </w:r>
+      <w:r>
+        <w:rPr>
+          <w:rFonts w:asciiTheme="majorHAnsi" w:hAnsiTheme="majorHAnsi" w:cs="Times New Roman"/>
+        </w:rPr>
+        <w:t>cependant la taille de stockage et de la mémoire vive ainsi que le modèle de l’ordinateur)</w:t>
+      </w:r>
+      <w:r>
+        <w:rPr>
+          <w:rFonts w:asciiTheme="majorHAnsi" w:hAnsiTheme="majorHAnsi" w:cs="Times New Roman"/>
+        </w:rPr>
+        <w:t>. De plus, la table commande contient la valeur « Entrepôt » qui indique dans quelle ville se trouve l’entrepôt où a été fabriqué l’appareil ainsi que « </w:t>
+      </w:r>
+      <w:proofErr w:type="spellStart"/>
+      <w:r>
+        <w:rPr>
+          <w:rFonts w:asciiTheme="majorHAnsi" w:hAnsiTheme="majorHAnsi" w:cs="Times New Roman"/>
+        </w:rPr>
+        <w:t>Date_livraison</w:t>
+      </w:r>
+      <w:proofErr w:type="spellEnd"/>
+      <w:r>
+        <w:rPr>
+          <w:rFonts w:asciiTheme="majorHAnsi" w:hAnsiTheme="majorHAnsi" w:cs="Times New Roman"/>
+        </w:rPr>
+        <w:t> » qui affiche quand l’appareil commandé sera livré. La table client contient la clé primaire « </w:t>
+      </w:r>
+      <w:proofErr w:type="spellStart"/>
+      <w:r>
+        <w:rPr>
+          <w:rFonts w:asciiTheme="majorHAnsi" w:hAnsiTheme="majorHAnsi" w:cs="Times New Roman"/>
+        </w:rPr>
+        <w:t>Num_client</w:t>
+      </w:r>
+      <w:proofErr w:type="spellEnd"/>
+      <w:r>
+        <w:rPr>
+          <w:rFonts w:asciiTheme="majorHAnsi" w:hAnsiTheme="majorHAnsi" w:cs="Times New Roman"/>
+        </w:rPr>
+        <w:t> »</w:t>
+      </w:r>
+      <w:r>
+        <w:rPr>
+          <w:rFonts w:asciiTheme="majorHAnsi" w:hAnsiTheme="majorHAnsi" w:cs="Times New Roman"/>
+        </w:rPr>
+        <w:t xml:space="preserve"> et toutes les informations sur celles-ci (le nom de famille, le prénom, le numéro de téléphone et son </w:t>
+      </w:r>
+      <w:proofErr w:type="spellStart"/>
+      <w:r>
+        <w:rPr>
+          <w:rFonts w:asciiTheme="majorHAnsi" w:hAnsiTheme="majorHAnsi" w:cs="Times New Roman"/>
+        </w:rPr>
+        <w:t>aderesse</w:t>
+      </w:r>
+      <w:proofErr w:type="spellEnd"/>
+      <w:r>
+        <w:rPr>
+          <w:rFonts w:asciiTheme="majorHAnsi" w:hAnsiTheme="majorHAnsi" w:cs="Times New Roman"/>
+        </w:rPr>
+        <w:t>).</w:t>
+      </w:r>
+    </w:p>
+    <w:p>
+      <w:pPr>
+        <w:rPr>
+          <w:rFonts w:asciiTheme="majorHAnsi" w:hAnsiTheme="majorHAnsi" w:cs="Times New Roman"/>
+        </w:rPr>
+      </w:pPr>
+    </w:p>
+    <w:p>
+      <w:pPr>
         <w:pStyle w:val="Heading2"/>
         <w:rPr>
           <w:rFonts w:cs="Times New Roman"/>
@@ -1900,47 +1868,56 @@
         </w:rPr>
         <w:t>Une commande peut contenir plusieurs tablettes</w:t>
       </w:r>
-      <w:r>
-        <w:rPr>
-          <w:rFonts w:asciiTheme="majorHAnsi" w:hAnsiTheme="majorHAnsi" w:cs="Times New Roman"/>
-          <w:sz w:val="28"/>
-          <w:szCs w:val="28"/>
-        </w:rPr>
-        <w:t>.</w:t>
-      </w:r>
-    </w:p>
-    <w:p>
-      <w:pPr>
-        <w:rPr>
-          <w:rFonts w:asciiTheme="majorHAnsi" w:hAnsiTheme="majorHAnsi" w:cs="Times New Roman"/>
-          <w:sz w:val="28"/>
-          <w:szCs w:val="28"/>
-        </w:rPr>
-      </w:pPr>
-      <w:r>
-        <w:rPr>
-          <w:rFonts w:asciiTheme="majorHAnsi" w:hAnsiTheme="majorHAnsi" w:cs="Times New Roman"/>
-          <w:sz w:val="28"/>
-          <w:szCs w:val="28"/>
-        </w:rPr>
-        <w:t>Une commande peut contenir plusieurs ordinateurs.</w:t>
-      </w:r>
-    </w:p>
-    <w:p>
-      <w:pPr>
-        <w:rPr>
-          <w:rFonts w:asciiTheme="majorHAnsi" w:hAnsiTheme="majorHAnsi" w:cs="Times New Roman"/>
-          <w:sz w:val="28"/>
-          <w:szCs w:val="28"/>
-        </w:rPr>
-      </w:pPr>
-      <w:r>
-        <w:rPr>
-          <w:rFonts w:asciiTheme="majorHAnsi" w:hAnsiTheme="majorHAnsi" w:cs="Times New Roman"/>
-          <w:sz w:val="28"/>
-          <w:szCs w:val="28"/>
-        </w:rPr>
-        <w:t>Un client peut avoir plusieurs commandes (l’inverse s’applique aussi)</w:t>
+    </w:p>
+    <w:p>
+      <w:pPr>
+        <w:rPr>
+          <w:rFonts w:asciiTheme="majorHAnsi" w:hAnsiTheme="majorHAnsi" w:cs="Times New Roman"/>
+          <w:sz w:val="28"/>
+          <w:szCs w:val="28"/>
+        </w:rPr>
+      </w:pPr>
+      <w:r>
+        <w:rPr>
+          <w:rFonts w:asciiTheme="majorHAnsi" w:hAnsiTheme="majorHAnsi" w:cs="Times New Roman"/>
+          <w:sz w:val="28"/>
+          <w:szCs w:val="28"/>
+        </w:rPr>
+        <w:t>Une commande peut contenir plusieurs ordinateurs</w:t>
+      </w:r>
+    </w:p>
+    <w:p>
+      <w:pPr>
+        <w:rPr>
+          <w:rFonts w:asciiTheme="majorHAnsi" w:hAnsiTheme="majorHAnsi" w:cs="Times New Roman"/>
+          <w:sz w:val="28"/>
+          <w:szCs w:val="28"/>
+        </w:rPr>
+      </w:pPr>
+      <w:r>
+        <w:rPr>
+          <w:rFonts w:asciiTheme="majorHAnsi" w:hAnsiTheme="majorHAnsi" w:cs="Times New Roman"/>
+          <w:sz w:val="28"/>
+          <w:szCs w:val="28"/>
+        </w:rPr>
+        <w:t>Un client peut avoir plusieurs commandes</w:t>
+      </w:r>
+    </w:p>
+    <w:p>
+      <w:pPr>
+        <w:rPr>
+          <w:rFonts w:asciiTheme="majorHAnsi" w:hAnsiTheme="majorHAnsi" w:cs="Times New Roman"/>
+          <w:sz w:val="28"/>
+          <w:szCs w:val="28"/>
+        </w:rPr>
+      </w:pPr>
+      <w:r>
+        <w:rPr>
+          <w:rFonts w:asciiTheme="majorHAnsi" w:hAnsiTheme="majorHAnsi" w:cs="Times New Roman"/>
+          <w:sz w:val="28"/>
+          <w:szCs w:val="28"/>
+        </w:rPr>
+        <w:t>Une commande peut donc contenir plusieurs clients</w:t>
       </w:r>
     </w:p>
     <w:p>
@@ -1981,22 +1958,775 @@
       <w:pPr>
         <w:rPr>
           <w:rFonts w:asciiTheme="majorHAnsi" w:hAnsiTheme="majorHAnsi" w:cs="Times New Roman"/>
-        </w:rPr>
-      </w:pPr>
-    </w:p>
-    <w:p>
-      <w:pPr>
-        <w:rPr>
-          <w:rFonts w:asciiTheme="majorHAnsi" w:hAnsiTheme="majorHAnsi" w:cs="Times New Roman"/>
-        </w:rPr>
-      </w:pPr>
-    </w:p>
-    <w:p>
-      <w:pPr>
-        <w:rPr>
-          <w:rFonts w:asciiTheme="majorHAnsi" w:hAnsiTheme="majorHAnsi" w:cs="Times New Roman"/>
-        </w:rPr>
-      </w:pPr>
+          <w:sz w:val="28"/>
+          <w:szCs w:val="28"/>
+          <w:u w:val="single"/>
+        </w:rPr>
+      </w:pPr>
+      <w:r>
+        <w:rPr>
+          <w:rFonts w:asciiTheme="majorHAnsi" w:hAnsiTheme="majorHAnsi" w:cs="Times New Roman"/>
+          <w:sz w:val="28"/>
+          <w:szCs w:val="28"/>
+          <w:u w:val="single"/>
+        </w:rPr>
+        <w:t>Page d’accueil</w:t>
+      </w:r>
+    </w:p>
+    <w:p>
+      <w:pPr>
+        <w:rPr>
+          <w:rFonts w:asciiTheme="majorHAnsi" w:hAnsiTheme="majorHAnsi" w:cs="Times New Roman"/>
+          <w:sz w:val="28"/>
+          <w:szCs w:val="28"/>
+          <w:u w:val="single"/>
+        </w:rPr>
+      </w:pPr>
+    </w:p>
+    <w:p>
+      <w:pPr>
+        <w:rPr>
+          <w:rFonts w:asciiTheme="majorHAnsi" w:hAnsiTheme="majorHAnsi" w:cs="Times New Roman"/>
+          <w:sz w:val="28"/>
+          <w:szCs w:val="28"/>
+          <w:u w:val="single"/>
+        </w:rPr>
+      </w:pPr>
+      <w:r>
+        <w:rPr>
+          <w:rFonts w:asciiTheme="majorHAnsi" w:hAnsiTheme="majorHAnsi" w:cs="Times New Roman"/>
+          <w:sz w:val="28"/>
+          <w:szCs w:val="28"/>
+        </w:rPr>
+        <w:drawing>
+          <wp:inline distT="0" distB="0" distL="0" distR="0" wp14:anchorId="73DE3AC7" wp14:editId="6A2D6930">
+            <wp:extent cx="5939155" cy="2790825"/>
+            <wp:effectExtent l="0" t="0" r="4445" b="9525"/>
+            <wp:docPr id="1030459880" name="Picture 2"/>
+            <wp:cNvGraphicFramePr>
+              <a:graphicFrameLocks xmlns:a="http://schemas.openxmlformats.org/drawingml/2006/main" noChangeAspect="1"/>
+            </wp:cNvGraphicFramePr>
+            <a:graphic xmlns:a="http://schemas.openxmlformats.org/drawingml/2006/main">
+              <a:graphicData uri="http://schemas.openxmlformats.org/drawingml/2006/picture">
+                <pic:pic xmlns:pic="http://schemas.openxmlformats.org/drawingml/2006/picture">
+                  <pic:nvPicPr>
+                    <pic:cNvPr id="0" name="Picture 1"/>
+                    <pic:cNvPicPr>
+                      <a:picLocks noChangeAspect="1" noChangeArrowheads="1"/>
+                    </pic:cNvPicPr>
+                  </pic:nvPicPr>
+                  <pic:blipFill>
+                    <a:blip r:embed="rId9" cstate="print">
+                      <a:extLst>
+                        <a:ext uri="{28A0092B-C50C-407E-A947-70E740481C1C}">
+                          <a14:useLocalDpi xmlns:a14="http://schemas.microsoft.com/office/drawing/2010/main" val="0"/>
+                        </a:ext>
+                      </a:extLst>
+                    </a:blip>
+                    <a:srcRect/>
+                    <a:stretch>
+                      <a:fillRect/>
+                    </a:stretch>
+                  </pic:blipFill>
+                  <pic:spPr bwMode="auto">
+                    <a:xfrm>
+                      <a:off x="0" y="0"/>
+                      <a:ext cx="5939155" cy="2790825"/>
+                    </a:xfrm>
+                    <a:prstGeom prst="rect">
+                      <a:avLst/>
+                    </a:prstGeom>
+                    <a:noFill/>
+                    <a:ln>
+                      <a:noFill/>
+                    </a:ln>
+                  </pic:spPr>
+                </pic:pic>
+              </a:graphicData>
+            </a:graphic>
+          </wp:inline>
+        </w:drawing>
+      </w:r>
+    </w:p>
+    <w:p>
+      <w:pPr>
+        <w:spacing w:after="160" w:line="259" w:lineRule="auto"/>
+        <w:rPr>
+          <w:rFonts w:asciiTheme="majorHAnsi" w:hAnsiTheme="majorHAnsi" w:cs="Times New Roman"/>
+          <w:sz w:val="28"/>
+          <w:szCs w:val="28"/>
+          <w:u w:val="single"/>
+        </w:rPr>
+      </w:pPr>
+    </w:p>
+    <w:p>
+      <w:pPr>
+        <w:spacing w:after="160" w:line="259" w:lineRule="auto"/>
+        <w:rPr>
+          <w:rFonts w:asciiTheme="majorHAnsi" w:hAnsiTheme="majorHAnsi" w:cs="Times New Roman"/>
+          <w:sz w:val="28"/>
+          <w:szCs w:val="28"/>
+        </w:rPr>
+      </w:pPr>
+      <w:r>
+        <w:rPr>
+          <w:rFonts w:asciiTheme="majorHAnsi" w:hAnsiTheme="majorHAnsi" w:cs="Times New Roman"/>
+          <w:sz w:val="28"/>
+          <w:szCs w:val="28"/>
+        </w:rPr>
+        <w:t xml:space="preserve">La page </w:t>
+      </w:r>
+      <w:r>
+        <w:rPr>
+          <w:rFonts w:asciiTheme="majorHAnsi" w:hAnsiTheme="majorHAnsi" w:cs="Times New Roman"/>
+          <w:sz w:val="28"/>
+          <w:szCs w:val="28"/>
+        </w:rPr>
+        <w:t>d’accueil contient deux moyen</w:t>
+      </w:r>
+      <w:r>
+        <w:rPr>
+          <w:rFonts w:asciiTheme="majorHAnsi" w:hAnsiTheme="majorHAnsi" w:cs="Times New Roman"/>
+          <w:sz w:val="28"/>
+          <w:szCs w:val="28"/>
+        </w:rPr>
+        <w:t>s pour l’</w:t>
+      </w:r>
+      <w:r>
+        <w:rPr>
+          <w:rFonts w:asciiTheme="majorHAnsi" w:hAnsiTheme="majorHAnsi" w:cs="Times New Roman"/>
+          <w:sz w:val="28"/>
+          <w:szCs w:val="28"/>
+        </w:rPr>
+        <w:t>utilisateur de circuler entre les pages : la barre de navigation et les liens</w:t>
+      </w:r>
+      <w:r>
+        <w:rPr>
+          <w:rFonts w:asciiTheme="majorHAnsi" w:hAnsiTheme="majorHAnsi" w:cs="Times New Roman"/>
+          <w:sz w:val="28"/>
+          <w:szCs w:val="28"/>
+        </w:rPr>
+        <w:t xml:space="preserve"> inscrits dans la page. </w:t>
+      </w:r>
+      <w:r>
+        <w:rPr>
+          <w:rFonts w:asciiTheme="majorHAnsi" w:hAnsiTheme="majorHAnsi" w:cs="Times New Roman"/>
+          <w:sz w:val="28"/>
+          <w:szCs w:val="28"/>
+        </w:rPr>
+        <w:t xml:space="preserve">Dans la barre de navigation, « Livraison des produits » mène l’utilisateur vers la page « Commande », « Info des clients » mène vers la page clients, « Ordi » mène vers la page des ordinateurs et « tablette » mène vers celle des tablettes. Dans la page elle-même, « Voir la collection d’ordi » mène à celle des ordinateurs, l’option « voir la collection des tablettes » mène vers celle des tablettes, </w:t>
+      </w:r>
+      <w:r>
+        <w:rPr>
+          <w:rFonts w:asciiTheme="majorHAnsi" w:hAnsiTheme="majorHAnsi" w:cs="Times New Roman"/>
+          <w:sz w:val="28"/>
+          <w:szCs w:val="28"/>
+        </w:rPr>
+        <w:t xml:space="preserve">le lien « ici » mène vers la page affichant les informations sur les clients et </w:t>
+      </w:r>
+      <w:r>
+        <w:rPr>
+          <w:rFonts w:asciiTheme="majorHAnsi" w:hAnsiTheme="majorHAnsi" w:cs="Times New Roman"/>
+          <w:sz w:val="28"/>
+          <w:szCs w:val="28"/>
+          <w:lang w:val="fr-FR"/>
+        </w:rPr>
+        <w:t>l</w:t>
+      </w:r>
+      <w:r>
+        <w:rPr>
+          <w:rFonts w:asciiTheme="majorHAnsi" w:hAnsiTheme="majorHAnsi" w:cs="Times New Roman"/>
+          <w:sz w:val="28"/>
+          <w:szCs w:val="28"/>
+          <w:lang w:val="fr-FR"/>
+        </w:rPr>
+        <w:t>e lien « pour les informations de livraison » mène vers la page des commandes.</w:t>
+      </w:r>
+      <w:r>
+        <w:rPr>
+          <w:rFonts w:asciiTheme="majorHAnsi" w:hAnsiTheme="majorHAnsi" w:cs="Times New Roman"/>
+          <w:sz w:val="28"/>
+          <w:szCs w:val="28"/>
+          <w:u w:val="single"/>
+        </w:rPr>
+        <w:br w:type="page"/>
+      </w:r>
+    </w:p>
+    <w:p>
+      <w:pPr>
+        <w:rPr>
+          <w:rFonts w:asciiTheme="majorHAnsi" w:hAnsiTheme="majorHAnsi" w:cs="Times New Roman"/>
+          <w:sz w:val="28"/>
+          <w:szCs w:val="28"/>
+          <w:u w:val="single"/>
+        </w:rPr>
+      </w:pPr>
+      <w:r>
+        <w:rPr>
+          <w:rFonts w:asciiTheme="majorHAnsi" w:hAnsiTheme="majorHAnsi" w:cs="Times New Roman"/>
+          <w:sz w:val="28"/>
+          <w:szCs w:val="28"/>
+          <w:u w:val="single"/>
+        </w:rPr>
+        <w:lastRenderedPageBreak/>
+        <w:t>Page de commandes</w:t>
+      </w:r>
+    </w:p>
+    <w:p>
+      <w:pPr>
+        <w:rPr>
+          <w:rFonts w:asciiTheme="majorHAnsi" w:hAnsiTheme="majorHAnsi" w:cs="Times New Roman"/>
+          <w:sz w:val="28"/>
+          <w:szCs w:val="28"/>
+        </w:rPr>
+      </w:pPr>
+      <w:r>
+        <w:drawing>
+          <wp:inline distT="0" distB="0" distL="0" distR="0" wp14:anchorId="009B996C" wp14:editId="2F36F3A2">
+            <wp:extent cx="5943600" cy="2798445"/>
+            <wp:effectExtent l="0" t="0" r="0" b="1905"/>
+            <wp:docPr id="1409846532" name="Picture 3" descr="A screenshot of a computer&#10;&#10;Description automatically generated"/>
+            <wp:cNvGraphicFramePr>
+              <a:graphicFrameLocks xmlns:a="http://schemas.openxmlformats.org/drawingml/2006/main" noChangeAspect="1"/>
+            </wp:cNvGraphicFramePr>
+            <a:graphic xmlns:a="http://schemas.openxmlformats.org/drawingml/2006/main">
+              <a:graphicData uri="http://schemas.openxmlformats.org/drawingml/2006/picture">
+                <pic:pic xmlns:pic="http://schemas.openxmlformats.org/drawingml/2006/picture">
+                  <pic:nvPicPr>
+                    <pic:cNvPr id="1409846532" name="Picture 3" descr="A screenshot of a computer&#10;&#10;Description automatically generated"/>
+                    <pic:cNvPicPr>
+                      <a:picLocks noChangeAspect="1" noChangeArrowheads="1"/>
+                    </pic:cNvPicPr>
+                  </pic:nvPicPr>
+                  <pic:blipFill>
+                    <a:blip r:embed="rId10" cstate="print">
+                      <a:extLst>
+                        <a:ext uri="{28A0092B-C50C-407E-A947-70E740481C1C}">
+                          <a14:useLocalDpi xmlns:a14="http://schemas.microsoft.com/office/drawing/2010/main" val="0"/>
+                        </a:ext>
+                      </a:extLst>
+                    </a:blip>
+                    <a:srcRect/>
+                    <a:stretch>
+                      <a:fillRect/>
+                    </a:stretch>
+                  </pic:blipFill>
+                  <pic:spPr bwMode="auto">
+                    <a:xfrm>
+                      <a:off x="0" y="0"/>
+                      <a:ext cx="5943600" cy="2798445"/>
+                    </a:xfrm>
+                    <a:prstGeom prst="rect">
+                      <a:avLst/>
+                    </a:prstGeom>
+                    <a:noFill/>
+                    <a:ln>
+                      <a:noFill/>
+                    </a:ln>
+                  </pic:spPr>
+                </pic:pic>
+              </a:graphicData>
+            </a:graphic>
+          </wp:inline>
+        </w:drawing>
+      </w:r>
+    </w:p>
+    <w:p>
+      <w:pPr>
+        <w:rPr>
+          <w:rFonts w:asciiTheme="majorHAnsi" w:hAnsiTheme="majorHAnsi" w:cs="Times New Roman"/>
+          <w:sz w:val="28"/>
+          <w:szCs w:val="28"/>
+          <w:u w:val="single"/>
+        </w:rPr>
+      </w:pPr>
+    </w:p>
+    <w:p>
+      <w:pPr>
+        <w:rPr>
+          <w:rFonts w:asciiTheme="majorHAnsi" w:hAnsiTheme="majorHAnsi" w:cs="Times New Roman"/>
+          <w:sz w:val="28"/>
+          <w:szCs w:val="28"/>
+          <w:lang w:val="fr-FR"/>
+        </w:rPr>
+      </w:pPr>
+      <w:r>
+        <w:rPr>
+          <w:rFonts w:asciiTheme="majorHAnsi" w:hAnsiTheme="majorHAnsi" w:cs="Times New Roman"/>
+          <w:sz w:val="28"/>
+          <w:szCs w:val="28"/>
+          <w:lang w:val="fr-FR"/>
+        </w:rPr>
+        <w:t xml:space="preserve">La page des commandes </w:t>
+      </w:r>
+      <w:r>
+        <w:rPr>
+          <w:rFonts w:asciiTheme="majorHAnsi" w:hAnsiTheme="majorHAnsi" w:cs="Times New Roman"/>
+          <w:sz w:val="28"/>
+          <w:szCs w:val="28"/>
+          <w:lang w:val="fr-FR"/>
+        </w:rPr>
+        <w:t>contient un tableau qui permet d</w:t>
+      </w:r>
+      <w:r>
+        <w:rPr>
+          <w:rFonts w:asciiTheme="majorHAnsi" w:hAnsiTheme="majorHAnsi" w:cs="Times New Roman"/>
+          <w:sz w:val="28"/>
+          <w:szCs w:val="28"/>
+          <w:lang w:val="fr-FR"/>
+        </w:rPr>
+        <w:t>’</w:t>
+      </w:r>
+      <w:r>
+        <w:rPr>
+          <w:rFonts w:asciiTheme="majorHAnsi" w:hAnsiTheme="majorHAnsi" w:cs="Times New Roman"/>
+          <w:sz w:val="28"/>
+          <w:szCs w:val="28"/>
+          <w:lang w:val="fr-FR"/>
+        </w:rPr>
+        <w:t>afficher les informations de</w:t>
+      </w:r>
+      <w:r>
+        <w:rPr>
+          <w:rFonts w:asciiTheme="majorHAnsi" w:hAnsiTheme="majorHAnsi" w:cs="Times New Roman"/>
+          <w:sz w:val="28"/>
+          <w:szCs w:val="28"/>
+          <w:lang w:val="fr-FR"/>
+        </w:rPr>
+        <w:t xml:space="preserve"> la table commande (c</w:t>
+      </w:r>
+      <w:r>
+        <w:rPr>
+          <w:rFonts w:asciiTheme="majorHAnsi" w:hAnsiTheme="majorHAnsi" w:cs="Times New Roman"/>
+          <w:sz w:val="28"/>
+          <w:szCs w:val="28"/>
+          <w:lang w:val="fr-FR"/>
+        </w:rPr>
+        <w:t>’</w:t>
+      </w:r>
+      <w:r>
+        <w:rPr>
+          <w:rFonts w:asciiTheme="majorHAnsi" w:hAnsiTheme="majorHAnsi" w:cs="Times New Roman"/>
+          <w:sz w:val="28"/>
+          <w:szCs w:val="28"/>
+          <w:lang w:val="fr-FR"/>
+        </w:rPr>
+        <w:t xml:space="preserve">est-à-dire </w:t>
+      </w:r>
+      <w:r>
+        <w:rPr>
+          <w:rFonts w:asciiTheme="majorHAnsi" w:hAnsiTheme="majorHAnsi" w:cs="Times New Roman"/>
+          <w:sz w:val="28"/>
+          <w:szCs w:val="28"/>
+          <w:lang w:val="fr-FR"/>
+        </w:rPr>
+        <w:t>l</w:t>
+      </w:r>
+      <w:r>
+        <w:rPr>
+          <w:rFonts w:asciiTheme="majorHAnsi" w:hAnsiTheme="majorHAnsi" w:cs="Times New Roman"/>
+          <w:sz w:val="28"/>
+          <w:szCs w:val="28"/>
+          <w:lang w:val="fr-FR"/>
+        </w:rPr>
+        <w:t xml:space="preserve">e numéro de la commande, l’entrepôt (la ville où se trouve celui-ci), la date de livraison et </w:t>
+      </w:r>
+      <w:proofErr w:type="spellStart"/>
+      <w:r>
+        <w:rPr>
+          <w:rFonts w:asciiTheme="majorHAnsi" w:hAnsiTheme="majorHAnsi" w:cs="Times New Roman"/>
+          <w:sz w:val="28"/>
+          <w:szCs w:val="28"/>
+          <w:lang w:val="fr-FR"/>
+        </w:rPr>
+        <w:t>l’id</w:t>
+      </w:r>
+      <w:proofErr w:type="spellEnd"/>
+      <w:r>
+        <w:rPr>
+          <w:rFonts w:asciiTheme="majorHAnsi" w:hAnsiTheme="majorHAnsi" w:cs="Times New Roman"/>
+          <w:sz w:val="28"/>
+          <w:szCs w:val="28"/>
+          <w:lang w:val="fr-FR"/>
+        </w:rPr>
+        <w:t xml:space="preserve"> du client). Cependant, les informations ne se sont pas affichées à cause d’un problème de connexion avec la base de données. </w:t>
+      </w:r>
+    </w:p>
+    <w:p>
+      <w:pPr>
+        <w:spacing w:after="160" w:line="259" w:lineRule="auto"/>
+        <w:rPr>
+          <w:rFonts w:asciiTheme="majorHAnsi" w:hAnsiTheme="majorHAnsi" w:cs="Times New Roman"/>
+          <w:sz w:val="28"/>
+          <w:szCs w:val="28"/>
+          <w:u w:val="single"/>
+        </w:rPr>
+      </w:pPr>
+      <w:r>
+        <w:rPr>
+          <w:rFonts w:asciiTheme="majorHAnsi" w:hAnsiTheme="majorHAnsi" w:cs="Times New Roman"/>
+          <w:sz w:val="28"/>
+          <w:szCs w:val="28"/>
+          <w:u w:val="single"/>
+        </w:rPr>
+        <w:br w:type="page"/>
+      </w:r>
+    </w:p>
+    <w:p>
+      <w:pPr>
+        <w:rPr>
+          <w:rFonts w:asciiTheme="majorHAnsi" w:hAnsiTheme="majorHAnsi" w:cs="Times New Roman"/>
+          <w:sz w:val="28"/>
+          <w:szCs w:val="28"/>
+          <w:u w:val="single"/>
+        </w:rPr>
+      </w:pPr>
+      <w:r>
+        <w:rPr>
+          <w:rFonts w:asciiTheme="majorHAnsi" w:hAnsiTheme="majorHAnsi" w:cs="Times New Roman"/>
+          <w:sz w:val="28"/>
+          <w:szCs w:val="28"/>
+          <w:u w:val="single"/>
+        </w:rPr>
+        <w:lastRenderedPageBreak/>
+        <w:t>Page de clients</w:t>
+      </w:r>
+    </w:p>
+    <w:p>
+      <w:pPr>
+        <w:rPr>
+          <w:rFonts w:asciiTheme="majorHAnsi" w:hAnsiTheme="majorHAnsi" w:cs="Times New Roman"/>
+          <w:sz w:val="28"/>
+          <w:szCs w:val="28"/>
+          <w:u w:val="single"/>
+        </w:rPr>
+      </w:pPr>
+      <w:r>
+        <w:drawing>
+          <wp:inline distT="0" distB="0" distL="0" distR="0" wp14:anchorId="1C25F123" wp14:editId="591C56B3">
+            <wp:extent cx="5943600" cy="2800350"/>
+            <wp:effectExtent l="0" t="0" r="0" b="0"/>
+            <wp:docPr id="1711970932" name="Picture 4" descr="A screenshot of a computer&#10;&#10;Description automatically generated"/>
+            <wp:cNvGraphicFramePr>
+              <a:graphicFrameLocks xmlns:a="http://schemas.openxmlformats.org/drawingml/2006/main" noChangeAspect="1"/>
+            </wp:cNvGraphicFramePr>
+            <a:graphic xmlns:a="http://schemas.openxmlformats.org/drawingml/2006/main">
+              <a:graphicData uri="http://schemas.openxmlformats.org/drawingml/2006/picture">
+                <pic:pic xmlns:pic="http://schemas.openxmlformats.org/drawingml/2006/picture">
+                  <pic:nvPicPr>
+                    <pic:cNvPr id="1711970932" name="Picture 4" descr="A screenshot of a computer&#10;&#10;Description automatically generated"/>
+                    <pic:cNvPicPr>
+                      <a:picLocks noChangeAspect="1" noChangeArrowheads="1"/>
+                    </pic:cNvPicPr>
+                  </pic:nvPicPr>
+                  <pic:blipFill>
+                    <a:blip r:embed="rId11" cstate="print">
+                      <a:extLst>
+                        <a:ext uri="{28A0092B-C50C-407E-A947-70E740481C1C}">
+                          <a14:useLocalDpi xmlns:a14="http://schemas.microsoft.com/office/drawing/2010/main" val="0"/>
+                        </a:ext>
+                      </a:extLst>
+                    </a:blip>
+                    <a:srcRect/>
+                    <a:stretch>
+                      <a:fillRect/>
+                    </a:stretch>
+                  </pic:blipFill>
+                  <pic:spPr bwMode="auto">
+                    <a:xfrm>
+                      <a:off x="0" y="0"/>
+                      <a:ext cx="5943600" cy="2800350"/>
+                    </a:xfrm>
+                    <a:prstGeom prst="rect">
+                      <a:avLst/>
+                    </a:prstGeom>
+                    <a:noFill/>
+                    <a:ln>
+                      <a:noFill/>
+                    </a:ln>
+                  </pic:spPr>
+                </pic:pic>
+              </a:graphicData>
+            </a:graphic>
+          </wp:inline>
+        </w:drawing>
+      </w:r>
+    </w:p>
+    <w:p>
+      <w:pPr>
+        <w:spacing w:after="160" w:line="259" w:lineRule="auto"/>
+        <w:rPr>
+          <w:rFonts w:asciiTheme="majorHAnsi" w:hAnsiTheme="majorHAnsi" w:cs="Times New Roman"/>
+          <w:sz w:val="28"/>
+          <w:szCs w:val="28"/>
+          <w:u w:val="single"/>
+        </w:rPr>
+      </w:pPr>
+      <w:r>
+        <w:rPr>
+          <w:rFonts w:asciiTheme="majorHAnsi" w:hAnsiTheme="majorHAnsi" w:cs="Times New Roman"/>
+          <w:sz w:val="28"/>
+          <w:szCs w:val="28"/>
+        </w:rPr>
+        <w:t xml:space="preserve">Cette page (tout comme celle des commandes) affiche </w:t>
+      </w:r>
+      <w:r>
+        <w:rPr>
+          <w:rFonts w:asciiTheme="majorHAnsi" w:hAnsiTheme="majorHAnsi" w:cs="Times New Roman"/>
+          <w:sz w:val="28"/>
+          <w:szCs w:val="28"/>
+        </w:rPr>
+        <w:t>les informations des clients (son id, son prénom, son nom de famille, son numéro de téléphone et son adresse) sous forme d’un tableau. Cependant, les informations ne s’affichent pas puisqu’il y a eu un problème de connexion avec la base de données.</w:t>
+      </w:r>
+      <w:r>
+        <w:rPr>
+          <w:rFonts w:asciiTheme="majorHAnsi" w:hAnsiTheme="majorHAnsi" w:cs="Times New Roman"/>
+          <w:sz w:val="28"/>
+          <w:szCs w:val="28"/>
+          <w:u w:val="single"/>
+        </w:rPr>
+        <w:br w:type="page"/>
+      </w:r>
+    </w:p>
+    <w:p>
+      <w:pPr>
+        <w:rPr>
+          <w:rFonts w:asciiTheme="majorHAnsi" w:hAnsiTheme="majorHAnsi" w:cs="Times New Roman"/>
+          <w:sz w:val="28"/>
+          <w:szCs w:val="28"/>
+          <w:u w:val="single"/>
+        </w:rPr>
+      </w:pPr>
+      <w:r>
+        <w:rPr>
+          <w:rFonts w:asciiTheme="majorHAnsi" w:hAnsiTheme="majorHAnsi" w:cs="Times New Roman"/>
+          <w:sz w:val="28"/>
+          <w:szCs w:val="28"/>
+          <w:u w:val="single"/>
+        </w:rPr>
+        <w:lastRenderedPageBreak/>
+        <w:t>Page d’ordinateurs</w:t>
+      </w:r>
+    </w:p>
+    <w:p>
+      <w:pPr>
+        <w:rPr>
+          <w:rFonts w:asciiTheme="majorHAnsi" w:hAnsiTheme="majorHAnsi" w:cs="Times New Roman"/>
+          <w:sz w:val="28"/>
+          <w:szCs w:val="28"/>
+          <w:u w:val="single"/>
+        </w:rPr>
+      </w:pPr>
+      <w:r>
+        <w:drawing>
+          <wp:inline distT="0" distB="0" distL="0" distR="0" wp14:anchorId="7139BF9E" wp14:editId="5FFF1D85">
+            <wp:extent cx="5943600" cy="2790190"/>
+            <wp:effectExtent l="0" t="0" r="0" b="0"/>
+            <wp:docPr id="1599931556" name="Picture 5" descr="A screenshot of a computer&#10;&#10;Description automatically generated"/>
+            <wp:cNvGraphicFramePr>
+              <a:graphicFrameLocks xmlns:a="http://schemas.openxmlformats.org/drawingml/2006/main" noChangeAspect="1"/>
+            </wp:cNvGraphicFramePr>
+            <a:graphic xmlns:a="http://schemas.openxmlformats.org/drawingml/2006/main">
+              <a:graphicData uri="http://schemas.openxmlformats.org/drawingml/2006/picture">
+                <pic:pic xmlns:pic="http://schemas.openxmlformats.org/drawingml/2006/picture">
+                  <pic:nvPicPr>
+                    <pic:cNvPr id="1599931556" name="Picture 5" descr="A screenshot of a computer&#10;&#10;Description automatically generated"/>
+                    <pic:cNvPicPr>
+                      <a:picLocks noChangeAspect="1" noChangeArrowheads="1"/>
+                    </pic:cNvPicPr>
+                  </pic:nvPicPr>
+                  <pic:blipFill>
+                    <a:blip r:embed="rId12" cstate="print">
+                      <a:extLst>
+                        <a:ext uri="{28A0092B-C50C-407E-A947-70E740481C1C}">
+                          <a14:useLocalDpi xmlns:a14="http://schemas.microsoft.com/office/drawing/2010/main" val="0"/>
+                        </a:ext>
+                      </a:extLst>
+                    </a:blip>
+                    <a:srcRect/>
+                    <a:stretch>
+                      <a:fillRect/>
+                    </a:stretch>
+                  </pic:blipFill>
+                  <pic:spPr bwMode="auto">
+                    <a:xfrm>
+                      <a:off x="0" y="0"/>
+                      <a:ext cx="5943600" cy="2790190"/>
+                    </a:xfrm>
+                    <a:prstGeom prst="rect">
+                      <a:avLst/>
+                    </a:prstGeom>
+                    <a:noFill/>
+                    <a:ln>
+                      <a:noFill/>
+                    </a:ln>
+                  </pic:spPr>
+                </pic:pic>
+              </a:graphicData>
+            </a:graphic>
+          </wp:inline>
+        </w:drawing>
+      </w:r>
+    </w:p>
+    <w:p>
+      <w:pPr>
+        <w:rPr>
+          <w:rFonts w:asciiTheme="majorHAnsi" w:hAnsiTheme="majorHAnsi" w:cs="Times New Roman"/>
+          <w:sz w:val="28"/>
+          <w:szCs w:val="28"/>
+          <w:lang w:val="fr-FR"/>
+        </w:rPr>
+      </w:pPr>
+      <w:r>
+        <w:rPr>
+          <w:rFonts w:asciiTheme="majorHAnsi" w:hAnsiTheme="majorHAnsi" w:cs="Times New Roman"/>
+          <w:sz w:val="28"/>
+          <w:szCs w:val="28"/>
+        </w:rPr>
+        <w:t xml:space="preserve">Tout comme les autres pages ci-haut, celle-ci contient une barre de navigation </w:t>
+      </w:r>
+      <w:r>
+        <w:rPr>
+          <w:rFonts w:asciiTheme="majorHAnsi" w:hAnsiTheme="majorHAnsi" w:cs="Times New Roman"/>
+          <w:sz w:val="28"/>
+          <w:szCs w:val="28"/>
+          <w:lang w:val="fr-FR"/>
+        </w:rPr>
+        <w:t>q</w:t>
+      </w:r>
+      <w:r>
+        <w:rPr>
+          <w:rFonts w:asciiTheme="majorHAnsi" w:hAnsiTheme="majorHAnsi" w:cs="Times New Roman"/>
+          <w:sz w:val="28"/>
+          <w:szCs w:val="28"/>
+          <w:lang w:val="fr-FR"/>
+        </w:rPr>
+        <w:t xml:space="preserve">ui permet </w:t>
+      </w:r>
+      <w:r>
+        <w:rPr>
+          <w:rFonts w:asciiTheme="majorHAnsi" w:hAnsiTheme="majorHAnsi" w:cs="Times New Roman"/>
+          <w:sz w:val="28"/>
+          <w:szCs w:val="28"/>
+          <w:lang w:val="fr-FR"/>
+        </w:rPr>
+        <w:t>l</w:t>
+      </w:r>
+      <w:r>
+        <w:rPr>
+          <w:rFonts w:asciiTheme="majorHAnsi" w:hAnsiTheme="majorHAnsi" w:cs="Times New Roman"/>
+          <w:sz w:val="28"/>
+          <w:szCs w:val="28"/>
+          <w:lang w:val="fr-FR"/>
+        </w:rPr>
+        <w:t>’utilisateur d’aller aux autres pages ainsi qu’un tableau qui est censé montrer l’information des ordinateurs disponibles dans la table intitulée du même nom (le numéro de l’ordinateur, la marque de celui-ci, « l’OS » (c’est-à-dire le système d’exploitation qui se trouve sur ce dernier), sa couleur, son prix et un description (qui montre son modèle ainsi que la taille de sa mémoire vive et de son stockage). De plus, cette page contient le même problème que celles-ci-haut.</w:t>
+      </w:r>
+    </w:p>
+    <w:p>
+      <w:pPr>
+        <w:spacing w:after="160" w:line="259" w:lineRule="auto"/>
+        <w:rPr>
+          <w:rFonts w:asciiTheme="majorHAnsi" w:hAnsiTheme="majorHAnsi" w:cs="Times New Roman"/>
+          <w:sz w:val="28"/>
+          <w:szCs w:val="28"/>
+          <w:u w:val="single"/>
+        </w:rPr>
+      </w:pPr>
+      <w:r>
+        <w:rPr>
+          <w:rFonts w:asciiTheme="majorHAnsi" w:hAnsiTheme="majorHAnsi" w:cs="Times New Roman"/>
+          <w:sz w:val="28"/>
+          <w:szCs w:val="28"/>
+          <w:u w:val="single"/>
+        </w:rPr>
+        <w:br w:type="page"/>
+      </w:r>
+    </w:p>
+    <w:p>
+      <w:pPr>
+        <w:rPr>
+          <w:rFonts w:asciiTheme="majorHAnsi" w:hAnsiTheme="majorHAnsi" w:cs="Times New Roman"/>
+          <w:sz w:val="28"/>
+          <w:szCs w:val="28"/>
+          <w:u w:val="single"/>
+        </w:rPr>
+      </w:pPr>
+    </w:p>
+    <w:p>
+      <w:pPr>
+        <w:rPr>
+          <w:rFonts w:asciiTheme="majorHAnsi" w:hAnsiTheme="majorHAnsi" w:cs="Times New Roman"/>
+          <w:sz w:val="28"/>
+          <w:szCs w:val="28"/>
+          <w:u w:val="single"/>
+        </w:rPr>
+      </w:pPr>
+      <w:r>
+        <w:rPr>
+          <w:rFonts w:asciiTheme="majorHAnsi" w:hAnsiTheme="majorHAnsi" w:cs="Times New Roman"/>
+          <w:sz w:val="28"/>
+          <w:szCs w:val="28"/>
+          <w:u w:val="single"/>
+        </w:rPr>
+        <w:t>Page de tablettes</w:t>
+      </w:r>
+    </w:p>
+    <w:p>
+      <w:pPr>
+        <w:rPr>
+          <w:rFonts w:asciiTheme="majorHAnsi" w:hAnsiTheme="majorHAnsi" w:cs="Times New Roman"/>
+        </w:rPr>
+      </w:pPr>
+      <w:r>
+        <w:drawing>
+          <wp:inline distT="0" distB="0" distL="0" distR="0" wp14:anchorId="450B9845" wp14:editId="2931365C">
+            <wp:extent cx="5943600" cy="2798445"/>
+            <wp:effectExtent l="0" t="0" r="0" b="1905"/>
+            <wp:docPr id="250946626" name="Picture 6" descr="A screenshot of a computer&#10;&#10;Description automatically generated"/>
+            <wp:cNvGraphicFramePr>
+              <a:graphicFrameLocks xmlns:a="http://schemas.openxmlformats.org/drawingml/2006/main" noChangeAspect="1"/>
+            </wp:cNvGraphicFramePr>
+            <a:graphic xmlns:a="http://schemas.openxmlformats.org/drawingml/2006/main">
+              <a:graphicData uri="http://schemas.openxmlformats.org/drawingml/2006/picture">
+                <pic:pic xmlns:pic="http://schemas.openxmlformats.org/drawingml/2006/picture">
+                  <pic:nvPicPr>
+                    <pic:cNvPr id="250946626" name="Picture 6" descr="A screenshot of a computer&#10;&#10;Description automatically generated"/>
+                    <pic:cNvPicPr>
+                      <a:picLocks noChangeAspect="1" noChangeArrowheads="1"/>
+                    </pic:cNvPicPr>
+                  </pic:nvPicPr>
+                  <pic:blipFill>
+                    <a:blip r:embed="rId13" cstate="print">
+                      <a:extLst>
+                        <a:ext uri="{28A0092B-C50C-407E-A947-70E740481C1C}">
+                          <a14:useLocalDpi xmlns:a14="http://schemas.microsoft.com/office/drawing/2010/main" val="0"/>
+                        </a:ext>
+                      </a:extLst>
+                    </a:blip>
+                    <a:srcRect/>
+                    <a:stretch>
+                      <a:fillRect/>
+                    </a:stretch>
+                  </pic:blipFill>
+                  <pic:spPr bwMode="auto">
+                    <a:xfrm>
+                      <a:off x="0" y="0"/>
+                      <a:ext cx="5943600" cy="2798445"/>
+                    </a:xfrm>
+                    <a:prstGeom prst="rect">
+                      <a:avLst/>
+                    </a:prstGeom>
+                    <a:noFill/>
+                    <a:ln>
+                      <a:noFill/>
+                    </a:ln>
+                  </pic:spPr>
+                </pic:pic>
+              </a:graphicData>
+            </a:graphic>
+          </wp:inline>
+        </w:drawing>
+      </w:r>
     </w:p>
     <w:p>
       <w:pPr>
@@ -2004,9 +2734,19 @@
           <w:rFonts w:asciiTheme="majorHAnsi" w:hAnsiTheme="majorHAnsi" w:cs="Times New Roman"/>
           <w:b/>
           <w:bCs/>
+          <w:sz w:val="28"/>
+          <w:szCs w:val="28"/>
           <w:u w:val="single"/>
         </w:rPr>
       </w:pPr>
+      <w:r>
+        <w:rPr>
+          <w:rFonts w:asciiTheme="majorHAnsi" w:hAnsiTheme="majorHAnsi" w:cs="Times New Roman"/>
+          <w:sz w:val="28"/>
+          <w:szCs w:val="28"/>
+        </w:rPr>
+        <w:t>Cette page web est extrêmement similaire à celle affichée ci-haut, sauf qu’on y montre le nombre de caméras dans la section « Caméras » du tableau. De plus, celle-ci contient le même problème que les autres pages (concernant l’affichage des informations de la table).</w:t>
+      </w:r>
     </w:p>
     <w:p>
       <w:pPr>
@@ -2070,8 +2810,8 @@
       </w:pPr>
     </w:p>
     <w:sectPr>
-      <w:footerReference w:type="even" r:id="rId9"/>
-      <w:footerReference w:type="default" r:id="rId10"/>
+      <w:footerReference w:type="even" r:id="rId14"/>
+      <w:footerReference w:type="default" r:id="rId15"/>
       <w:pgSz w:w="12240" w:h="15840"/>
       <w:pgMar w:top="1440" w:right="1440" w:bottom="1440" w:left="1440" w:header="708" w:footer="708" w:gutter="0"/>
       <w:pgNumType w:start="0"/>
@@ -2197,7 +2937,6 @@
         <w:r>
           <w:rPr>
             <w:rStyle w:val="PageNumber"/>
-            <w:noProof/>
           </w:rPr>
           <w:t>1</w:t>
         </w:r>

</xml_diff>